<commit_message>
Versión 1.1 Gestión de equipos
Añadidos puntos 6,7,y 8 además de modificaciones y añadidos en el resto
del documento
</commit_message>
<xml_diff>
--- a/Gestion de equipos/Plan_de_gestion_de_equipos.docx
+++ b/Gestion de equipos/Plan_de_gestion_de_equipos.docx
@@ -20,7 +20,7 @@
             <mc:AlternateContent>
               <mc:Choice Requires="wps">
                 <w:drawing>
-                  <wp:anchor distT="0" distB="0" distL="114300" distR="114300" simplePos="0" relativeHeight="251674624" behindDoc="1" locked="0" layoutInCell="1" allowOverlap="0" wp14:anchorId="2CA70C3A" wp14:editId="1F8CE317">
+                  <wp:anchor distT="0" distB="0" distL="114300" distR="114300" simplePos="0" relativeHeight="251651072" behindDoc="1" locked="0" layoutInCell="1" allowOverlap="0" wp14:anchorId="2CA70C3A" wp14:editId="1F8CE317">
                     <wp:simplePos x="0" y="0"/>
                     <mc:AlternateContent>
                       <mc:Choice Requires="wp14">
@@ -168,7 +168,7 @@
                     <v:stroke joinstyle="miter"/>
                     <v:path gradientshapeok="t" o:connecttype="rect"/>
                   </v:shapetype>
-                  <v:shape id="Cuadro de texto 14" o:spid="_x0000_s1026" type="#_x0000_t202" alt="Report title" style="position:absolute;left:0;text-align:left;margin-left:0;margin-top:0;width:447.75pt;height:526.6pt;z-index:-251641856;visibility:visible;mso-wrap-style:square;mso-width-percent:0;mso-height-percent:750;mso-left-percent:59;mso-wrap-distance-left:9pt;mso-wrap-distance-top:0;mso-wrap-distance-right:9pt;mso-wrap-distance-bottom:0;mso-position-horizontal-relative:page;mso-position-vertical:top;mso-position-vertical-relative:margin;mso-width-percent:0;mso-height-percent:750;mso-left-percent:59;mso-width-relative:margin;mso-height-relative:margin;v-text-anchor:bottom" o:gfxdata="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" o:allowoverlap="f" filled="f" stroked="f" strokeweight=".5pt">
+                  <v:shape id="Cuadro de texto 14" o:spid="_x0000_s1026" type="#_x0000_t202" alt="Report title" style="position:absolute;left:0;text-align:left;margin-left:0;margin-top:0;width:447.75pt;height:526.6pt;z-index:-251665408;visibility:visible;mso-wrap-style:square;mso-width-percent:0;mso-height-percent:750;mso-left-percent:59;mso-wrap-distance-left:9pt;mso-wrap-distance-top:0;mso-wrap-distance-right:9pt;mso-wrap-distance-bottom:0;mso-position-horizontal-relative:page;mso-position-vertical:top;mso-position-vertical-relative:margin;mso-width-percent:0;mso-height-percent:750;mso-left-percent:59;mso-width-relative:margin;mso-height-relative:margin;v-text-anchor:bottom" o:gfxdata="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" o:allowoverlap="f" filled="f" stroked="f" strokeweight=".5pt">
                     <v:textbox inset="0,0,0,0">
                       <w:txbxContent>
                         <w:sdt>
@@ -186,6 +186,7 @@
                             <w:dataBinding w:prefixMappings="xmlns:ns0='http://purl.org/dc/elements/1.1/' xmlns:ns1='http://schemas.openxmlformats.org/package/2006/metadata/core-properties' " w:xpath="/ns1:coreProperties[1]/ns0:title[1]" w:storeItemID="{6C3C8BC8-F283-45AE-878A-BAB7291924A1}"/>
                             <w:text/>
                           </w:sdtPr>
+                          <w:sdtEndPr/>
                           <w:sdtContent>
                             <w:p>
                               <w:pPr>
@@ -228,6 +229,7 @@
                               <w:dataBinding w:prefixMappings="xmlns:ns0='http://schemas.microsoft.com/office/2006/coverPageProps'" w:xpath="/ns0:CoverPageProperties[1]/ns0:Abstract[1]" w:storeItemID="{55AF091B-3C7A-41E3-B477-F2FDAA23CFDA}"/>
                               <w:text/>
                             </w:sdtPr>
+                            <w:sdtEndPr/>
                             <w:sdtContent>
                               <w:r>
                                 <w:t>Miguel Pascual Domínguez, Javier Pellejero Ortega, Isabel Pérez Pereda, Iván Prada Cazalla, Jesús Recio Herranz, Álvaro Rodríguez García</w:t>
@@ -250,7 +252,7 @@
             <mc:AlternateContent>
               <mc:Choice Requires="wps">
                 <w:drawing>
-                  <wp:anchor distT="0" distB="0" distL="114300" distR="114300" simplePos="0" relativeHeight="251675648" behindDoc="0" locked="0" layoutInCell="1" allowOverlap="0" wp14:anchorId="7AF0B0E9" wp14:editId="7EBFC663">
+                  <wp:anchor distT="0" distB="0" distL="114300" distR="114300" simplePos="0" relativeHeight="251652096" behindDoc="0" locked="0" layoutInCell="1" allowOverlap="0" wp14:anchorId="7AF0B0E9" wp14:editId="7EBFC663">
                     <wp:simplePos x="0" y="0"/>
                     <wp:positionH relativeFrom="page">
                       <wp:align>center</wp:align>
@@ -528,7 +530,7 @@
                     <v:stroke joinstyle="miter"/>
                     <v:path gradientshapeok="t" o:connecttype="rect"/>
                   </v:shapetype>
-                  <v:shape id="Cuadro de texto 15" o:spid="_x0000_s1027" type="#_x0000_t202" alt="contact info" style="position:absolute;left:0;text-align:left;margin-left:0;margin-top:0;width:540pt;height:139.8pt;z-index:251675648;visibility:visible;mso-wrap-style:square;mso-width-percent:1282;mso-height-percent:200;mso-wrap-distance-left:9pt;mso-wrap-distance-top:0;mso-wrap-distance-right:9pt;mso-wrap-distance-bottom:0;mso-position-horizontal:center;mso-position-horizontal-relative:page;mso-position-vertical:bottom;mso-position-vertical-relative:margin;mso-width-percent:1282;mso-height-percent:200;mso-width-relative:margin;mso-height-relative:margin;v-text-anchor:bottom" o:gfxdata="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" o:allowoverlap="f" filled="f" stroked="f" strokeweight=".5pt">
+                  <v:shape id="Cuadro de texto 15" o:spid="_x0000_s1027" type="#_x0000_t202" alt="contact info" style="position:absolute;left:0;text-align:left;margin-left:0;margin-top:0;width:540pt;height:139.8pt;z-index:251652096;visibility:visible;mso-wrap-style:square;mso-width-percent:1282;mso-height-percent:200;mso-wrap-distance-left:9pt;mso-wrap-distance-top:0;mso-wrap-distance-right:9pt;mso-wrap-distance-bottom:0;mso-position-horizontal:center;mso-position-horizontal-relative:page;mso-position-vertical:bottom;mso-position-vertical-relative:margin;mso-width-percent:1282;mso-height-percent:200;mso-width-relative:margin;mso-height-relative:margin;v-text-anchor:bottom" o:gfxdata="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" o:allowoverlap="f" filled="f" stroked="f" strokeweight=".5pt">
                     <v:textbox inset="0,0,0,0">
                       <w:txbxContent>
                         <w:p>
@@ -813,7 +815,7 @@
             </w:rPr>
             <w:fldChar w:fldCharType="separate"/>
           </w:r>
-          <w:hyperlink w:anchor="_Toc439896377" w:history="1">
+          <w:hyperlink w:anchor="_Toc440106514" w:history="1">
             <w:r>
               <w:rPr>
                 <w:rStyle w:val="Hipervnculo"/>
@@ -836,7 +838,7 @@
               <w:rPr>
                 <w:webHidden/>
               </w:rPr>
-              <w:instrText xml:space="preserve"> PAGEREF _Toc439896377 \h </w:instrText>
+              <w:instrText xml:space="preserve"> PAGEREF _Toc440106514 \h </w:instrText>
             </w:r>
             <w:r>
               <w:rPr>
@@ -875,7 +877,7 @@
               <w:lang w:eastAsia="es-ES"/>
             </w:rPr>
           </w:pPr>
-          <w:hyperlink w:anchor="_Toc439896378" w:history="1">
+          <w:hyperlink w:anchor="_Toc440106515" w:history="1">
             <w:r>
               <w:rPr>
                 <w:rStyle w:val="Hipervnculo"/>
@@ -898,7 +900,7 @@
               <w:rPr>
                 <w:webHidden/>
               </w:rPr>
-              <w:instrText xml:space="preserve"> PAGEREF _Toc439896378 \h </w:instrText>
+              <w:instrText xml:space="preserve"> PAGEREF _Toc440106515 \h </w:instrText>
             </w:r>
             <w:r>
               <w:rPr>
@@ -929,10 +931,15 @@
           <w:pPr>
             <w:pStyle w:val="TDC1"/>
             <w:rPr>
-              <w:rStyle w:val="Hipervnculo"/>
+              <w:rFonts w:eastAsiaTheme="minorEastAsia"/>
+              <w:color w:val="auto"/>
+              <w:kern w:val="0"/>
+              <w:sz w:val="22"/>
+              <w:szCs w:val="22"/>
+              <w:lang w:eastAsia="es-ES"/>
             </w:rPr>
           </w:pPr>
-          <w:hyperlink w:anchor="_Toc439896379" w:history="1">
+          <w:hyperlink w:anchor="_Toc440106516" w:history="1">
             <w:r>
               <w:rPr>
                 <w:rStyle w:val="Hipervnculo"/>
@@ -955,7 +962,7 @@
               <w:rPr>
                 <w:webHidden/>
               </w:rPr>
-              <w:instrText xml:space="preserve"> PAGEREF _Toc439896379 \h </w:instrText>
+              <w:instrText xml:space="preserve"> PAGEREF _Toc440106516 \h </w:instrText>
             </w:r>
             <w:r>
               <w:rPr>
@@ -1109,7 +1116,7 @@
               <w:lang w:eastAsia="es-ES"/>
             </w:rPr>
           </w:pPr>
-          <w:hyperlink w:anchor="_Toc439896380" w:history="1">
+          <w:hyperlink w:anchor="_Toc440106517" w:history="1">
             <w:r>
               <w:rPr>
                 <w:rStyle w:val="Hipervnculo"/>
@@ -1132,7 +1139,7 @@
               <w:rPr>
                 <w:webHidden/>
               </w:rPr>
-              <w:instrText xml:space="preserve"> PAGEREF _Toc439896380 \h </w:instrText>
+              <w:instrText xml:space="preserve"> PAGEREF _Toc440106517 \h </w:instrText>
             </w:r>
             <w:r>
               <w:rPr>
@@ -1149,7 +1156,7 @@
               <w:rPr>
                 <w:webHidden/>
               </w:rPr>
-              <w:t>6</w:t>
+              <w:t>7</w:t>
             </w:r>
             <w:r>
               <w:rPr>
@@ -1171,12 +1178,12 @@
               <w:lang w:eastAsia="es-ES"/>
             </w:rPr>
           </w:pPr>
-          <w:hyperlink w:anchor="_Toc439896381" w:history="1">
+          <w:hyperlink w:anchor="_Toc440106518" w:history="1">
             <w:r>
               <w:rPr>
                 <w:rStyle w:val="Hipervnculo"/>
               </w:rPr>
-              <w:t>5. Comunicación</w:t>
+              <w:t>5. Herramientas para la comunicación</w:t>
             </w:r>
             <w:r>
               <w:rPr>
@@ -1194,7 +1201,7 @@
               <w:rPr>
                 <w:webHidden/>
               </w:rPr>
-              <w:instrText xml:space="preserve"> PAGEREF _Toc439896381 \h </w:instrText>
+              <w:instrText xml:space="preserve"> PAGEREF _Toc440106518 \h </w:instrText>
             </w:r>
             <w:r>
               <w:rPr>
@@ -1211,7 +1218,7 @@
               <w:rPr>
                 <w:webHidden/>
               </w:rPr>
-              <w:t>8</w:t>
+              <w:t>9</w:t>
             </w:r>
             <w:r>
               <w:rPr>
@@ -1233,7 +1240,7 @@
               <w:lang w:eastAsia="es-ES"/>
             </w:rPr>
           </w:pPr>
-          <w:hyperlink w:anchor="_Toc439896382" w:history="1">
+          <w:hyperlink w:anchor="_Toc440106519" w:history="1">
             <w:r>
               <w:rPr>
                 <w:rStyle w:val="Hipervnculo"/>
@@ -1256,7 +1263,7 @@
               <w:rPr>
                 <w:webHidden/>
               </w:rPr>
-              <w:instrText xml:space="preserve"> PAGEREF _Toc439896382 \h </w:instrText>
+              <w:instrText xml:space="preserve"> PAGEREF _Toc440106519 \h </w:instrText>
             </w:r>
             <w:r>
               <w:rPr>
@@ -1273,7 +1280,7 @@
               <w:rPr>
                 <w:webHidden/>
               </w:rPr>
-              <w:t>9</w:t>
+              <w:t>10</w:t>
             </w:r>
             <w:r>
               <w:rPr>
@@ -1295,7 +1302,7 @@
               <w:lang w:eastAsia="es-ES"/>
             </w:rPr>
           </w:pPr>
-          <w:hyperlink w:anchor="_Toc439896383" w:history="1">
+          <w:hyperlink w:anchor="_Toc440106520" w:history="1">
             <w:r>
               <w:rPr>
                 <w:rStyle w:val="Hipervnculo"/>
@@ -1318,7 +1325,7 @@
               <w:rPr>
                 <w:webHidden/>
               </w:rPr>
-              <w:instrText xml:space="preserve"> PAGEREF _Toc439896383 \h </w:instrText>
+              <w:instrText xml:space="preserve"> PAGEREF _Toc440106520 \h </w:instrText>
             </w:r>
             <w:r>
               <w:rPr>
@@ -1335,7 +1342,7 @@
               <w:rPr>
                 <w:webHidden/>
               </w:rPr>
-              <w:t>10</w:t>
+              <w:t>11</w:t>
             </w:r>
             <w:r>
               <w:rPr>
@@ -1357,7 +1364,7 @@
               <w:lang w:eastAsia="es-ES"/>
             </w:rPr>
           </w:pPr>
-          <w:hyperlink w:anchor="_Toc439896384" w:history="1">
+          <w:hyperlink w:anchor="_Toc440106521" w:history="1">
             <w:r>
               <w:rPr>
                 <w:rStyle w:val="Hipervnculo"/>
@@ -1380,7 +1387,7 @@
               <w:rPr>
                 <w:webHidden/>
               </w:rPr>
-              <w:instrText xml:space="preserve"> PAGEREF _Toc439896384 \h </w:instrText>
+              <w:instrText xml:space="preserve"> PAGEREF _Toc440106521 \h </w:instrText>
             </w:r>
             <w:r>
               <w:rPr>
@@ -1397,7 +1404,7 @@
               <w:rPr>
                 <w:webHidden/>
               </w:rPr>
-              <w:t>11</w:t>
+              <w:t>12</w:t>
             </w:r>
             <w:r>
               <w:rPr>
@@ -1443,7 +1450,7 @@
       </w:pPr>
     </w:p>
     <w:bookmarkStart w:id="0" w:name="_Toc439669957"/>
-    <w:bookmarkStart w:id="1" w:name="_Toc439896377"/>
+    <w:bookmarkStart w:id="1" w:name="_Toc440106514"/>
     <w:p>
       <w:pPr>
         <w:pStyle w:val="Encabezado1"/>
@@ -1457,7 +1464,7 @@
         <mc:AlternateContent>
           <mc:Choice Requires="wps">
             <w:drawing>
-              <wp:anchor distT="0" distB="2743200" distL="182880" distR="182880" simplePos="0" relativeHeight="251677696" behindDoc="0" locked="0" layoutInCell="1" allowOverlap="1" wp14:anchorId="3D78E857" wp14:editId="6276200E">
+              <wp:anchor distT="0" distB="2743200" distL="182880" distR="182880" simplePos="0" relativeHeight="251654144" behindDoc="0" locked="0" layoutInCell="1" allowOverlap="1" wp14:anchorId="3D78E857" wp14:editId="6276200E">
                 <wp:simplePos x="0" y="0"/>
                 <wp:positionH relativeFrom="page">
                   <wp:posOffset>458470</wp:posOffset>
@@ -1528,7 +1535,7 @@
           </mc:Choice>
           <mc:Fallback>
             <w:pict>
-              <v:rect w14:anchorId="3D78E857" id="Cuadro de texto  5" o:spid="_x0000_s1028" alt="Sidebar" style="position:absolute;left:0;text-align:left;margin-left:36.1pt;margin-top:0;width:105.3pt;height:666.9pt;z-index:251677696;visibility:visible;mso-wrap-style:square;mso-width-percent:250;mso-height-percent:950;mso-wrap-distance-left:14.4pt;mso-wrap-distance-top:0;mso-wrap-distance-right:14.4pt;mso-wrap-distance-bottom:3in;mso-position-horizontal:absolute;mso-position-horizontal-relative:page;mso-position-vertical:top;mso-position-vertical-relative:margin;mso-width-percent:250;mso-height-percent:950;mso-width-relative:margin;mso-height-relative:margin;v-text-anchor:top" o:gfxdata="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" filled="f" stroked="f" strokeweight=".18mm">
+              <v:rect w14:anchorId="3D78E857" id="Cuadro de texto  5" o:spid="_x0000_s1028" alt="Sidebar" style="position:absolute;left:0;text-align:left;margin-left:36.1pt;margin-top:0;width:105.3pt;height:666.9pt;z-index:251654144;visibility:visible;mso-wrap-style:square;mso-width-percent:250;mso-height-percent:950;mso-wrap-distance-left:14.4pt;mso-wrap-distance-top:0;mso-wrap-distance-right:14.4pt;mso-wrap-distance-bottom:3in;mso-position-horizontal:absolute;mso-position-horizontal-relative:page;mso-position-vertical:top;mso-position-vertical-relative:margin;mso-width-percent:250;mso-height-percent:950;mso-width-relative:margin;mso-height-relative:margin;v-text-anchor:top" o:gfxdata="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" filled="f" stroked="f" strokeweight=".18mm">
                 <v:textbox inset="3.6pt,0,3.6pt,0">
                   <w:txbxContent>
                     <w:p>
@@ -1645,8 +1652,6 @@
             <w:r>
               <w:t>7</w:t>
             </w:r>
-            <w:bookmarkStart w:id="2" w:name="_GoBack"/>
-            <w:bookmarkEnd w:id="2"/>
             <w:r>
               <w:t>/01/2016</w:t>
             </w:r>
@@ -1688,6 +1693,9 @@
             <w:pPr>
               <w:jc w:val="center"/>
             </w:pPr>
+            <w:r>
+              <w:t>Isabel Pérez Pereda</w:t>
+            </w:r>
           </w:p>
         </w:tc>
         <w:tc>
@@ -1698,6 +1706,14 @@
             <w:pPr>
               <w:jc w:val="center"/>
             </w:pPr>
+            <w:r>
+              <w:t>9</w:t>
+            </w:r>
+            <w:bookmarkStart w:id="2" w:name="_GoBack"/>
+            <w:bookmarkEnd w:id="2"/>
+            <w:r>
+              <w:t>/01/2016</w:t>
+            </w:r>
           </w:p>
         </w:tc>
         <w:tc>
@@ -1708,6 +1724,9 @@
             <w:pPr>
               <w:jc w:val="center"/>
             </w:pPr>
+            <w:r>
+              <w:t>1.1</w:t>
+            </w:r>
           </w:p>
         </w:tc>
         <w:tc>
@@ -1718,6 +1737,15 @@
             <w:pPr>
               <w:jc w:val="center"/>
             </w:pPr>
+            <w:r>
+              <w:t>Realizaci</w:t>
+            </w:r>
+            <w:r>
+              <w:t xml:space="preserve">ón de los puntos 5, </w:t>
+            </w:r>
+            <w:r>
+              <w:t>7 y 8 y modificaciones.</w:t>
+            </w:r>
           </w:p>
         </w:tc>
       </w:tr>
@@ -1776,7 +1804,7 @@
       <w:pPr>
         <w:pStyle w:val="Ttulo1"/>
       </w:pPr>
-      <w:bookmarkStart w:id="3" w:name="_Toc439896378"/>
+      <w:bookmarkStart w:id="3" w:name="_Toc440106515"/>
       <w:r>
         <w:lastRenderedPageBreak/>
         <w:t>2</w:t>
@@ -1791,19 +1819,45 @@
         <w:spacing w:before="240"/>
         <w:ind w:firstLine="284"/>
       </w:pPr>
-      <w:r>
-        <w:t>En este documento se intentará detallar la organización y modo de actuación del equipo, así como el método de seguimiento del trabajo de sus componentes.</w:t>
-      </w:r>
-    </w:p>
-    <w:p>
+    </w:p>
+    <w:p>
+      <w:pPr>
+        <w:spacing w:before="240"/>
+        <w:ind w:firstLine="284"/>
+      </w:pPr>
       <w:r>
         <w:t>La gestion de equipos en un proyecto es vital. Una mala gestión desemboca, entre otros problemas, en proyectos con fechas límites imposibles de cumplir o sistemas que no cumplen lo esperado por el usuario.</w:t>
+      </w:r>
+    </w:p>
+    <w:p>
+      <w:pPr>
+        <w:spacing w:before="240"/>
+        <w:ind w:firstLine="284"/>
+      </w:pPr>
+      <w:r>
+        <w:t xml:space="preserve">Cuando mucha gente trabaja en el mismo proyecto, hace falta un trabajo de administración de todo ese trabajo para garantizar que no se repitan informes, que no haya personal sin hacer nada, que haya por tanto un buen reparto de tareas y que se resuelven las dudas que puedan aparecer lo antes posible para no perder tiempo. </w:t>
+      </w:r>
+    </w:p>
+    <w:p>
+      <w:pPr>
+        <w:spacing w:before="240"/>
+        <w:ind w:firstLine="284"/>
+      </w:pPr>
+      <w:r>
+        <w:t>Todos estos problemas se resuelven con una buena organización que pasa por una jerarquía pues en grupos grandes en necesario un control de los trabajos y por lo tanto un responsable que organice los equipos, asigne las tareas y verifique que todose desarolla como lo esperado.</w:t>
+      </w:r>
+    </w:p>
+    <w:p>
+      <w:pPr>
+        <w:ind w:firstLine="284"/>
+      </w:pPr>
+      <w:r>
+        <w:t xml:space="preserve">En este documento se intentará detallar la organización y modo de actuación del equipo, así como el método de seguimiento del trabajo de sus componentes, con el fin de evitar esa mala gestión. </w:t>
       </w:r>
     </w:p>
     <w:p/>
     <w:p/>
     <w:p/>
-    <w:p/>
     <w:p>
       <w:pPr>
         <w:tabs>
@@ -1815,7 +1869,7 @@
       <w:pPr>
         <w:pStyle w:val="Ttulo1"/>
       </w:pPr>
-      <w:bookmarkStart w:id="4" w:name="_Toc439896379"/>
+      <w:bookmarkStart w:id="4" w:name="_Toc440106516"/>
       <w:r>
         <w:lastRenderedPageBreak/>
         <w:t>3. Estructura interna</w:t>
@@ -1825,15 +1879,17 @@
     <w:p>
       <w:pPr>
         <w:pStyle w:val="Standard"/>
-      </w:pPr>
-    </w:p>
-    <w:p>
-      <w:pPr>
-        <w:pStyle w:val="Standard"/>
+        <w:spacing w:before="240"/>
         <w:ind w:firstLine="284"/>
       </w:pPr>
       <w:r>
-        <w:t>Nuestro equipo se organizará de manera jerárquica: tendrá un Jefe de equipo (Álvaro) y tres subgrupos.</w:t>
+        <w:t>Nuestro equipo se organizará de manera jerárquica</w:t>
+      </w:r>
+      <w:r>
+        <w:t xml:space="preserve"> o democrática</w:t>
+      </w:r>
+      <w:r>
+        <w:t>: tendrá un Jefe de equipo (Álvaro) y tres subgrupos.</w:t>
       </w:r>
     </w:p>
     <w:p>
@@ -1866,27 +1922,1038 @@
     <w:p>
       <w:pPr>
         <w:pStyle w:val="Standard"/>
-      </w:pPr>
-      <w:r>
-        <w:t>Cabe destacar que el Jefe de equipo y los Jefes de los subgrupos, son también componentes de los subgrupos, y, por lo tanto, tendrán que participar y trabajar en las distintas tareas. El tamaño de las tareas vendrá predeterminado por la planificación y no superará e</w:t>
-      </w:r>
-      <w:r>
-        <w:t>l tiempo máximo de 5 horas</w:t>
-      </w:r>
-      <w:r>
-        <w:t xml:space="preserve"> por subgrupo para evitar excesos de trabajo y descontento de personal.</w:t>
+        <w:ind w:firstLine="284"/>
+      </w:pPr>
+      <w:r>
+        <w:t xml:space="preserve">Cabe destacar que el Jefe de equipo y los Jefes de los subgrupos, son también componentes de los subgrupos, y, por lo tanto, tendrán que participar y trabajar en las distintas tareas. </w:t>
       </w:r>
     </w:p>
     <w:p>
       <w:pPr>
         <w:pStyle w:val="Standard"/>
-      </w:pPr>
+        <w:ind w:firstLine="284"/>
+      </w:pPr>
+      <w:r>
+        <w:t xml:space="preserve">Deducimos por lo tanto que nuestro equipo de desarrollo tiene estructura de Descentralizado controlado. </w:t>
+      </w:r>
+      <w:r>
+        <w:t>Hemos elegido dicha estructura porque</w:t>
+      </w:r>
+      <w:r>
+        <w:t xml:space="preserve"> es u</w:t>
+      </w:r>
+      <w:r>
+        <w:t xml:space="preserve">n equilibrio entre los extremos. En efecto, </w:t>
+      </w:r>
+      <w:r>
+        <w:t xml:space="preserve">nuestro proyecto tiene dificultad media pues </w:t>
+      </w:r>
+      <w:r>
+        <w:t>no es de tamaño excesivamente grande</w:t>
+      </w:r>
+      <w:r>
+        <w:t xml:space="preserve"> y tendrá por lo tanto </w:t>
+      </w:r>
+      <w:r>
+        <w:t xml:space="preserve">modularidad intermedia. La fecha de entrega es a medio año y tampoco se necesita una calidad y fiabilidad del proyecto excesivamente buena pues </w:t>
+      </w:r>
+      <w:r>
+        <w:t>los posibles fallos no son graves</w:t>
+      </w:r>
+      <w:r>
+        <w:t xml:space="preserve">. </w:t>
+      </w:r>
+      <w:r>
+        <w:t xml:space="preserve">Por último, la comunicación requerida para llevar a cabo el proyecto </w:t>
+      </w:r>
+      <w:r>
+        <w:t xml:space="preserve">será moderada pues es un proyecto simple y si cada uno se encarga de sus tareas no serán necesarias muchas reuniones. </w:t>
+      </w:r>
     </w:p>
     <w:p>
       <w:pPr>
         <w:pStyle w:val="Standard"/>
-      </w:pPr>
-      <w:r>
+        <w:ind w:firstLine="284"/>
+      </w:pPr>
+      <w:r>
+        <w:rPr>
+          <w:noProof/>
+          <w:lang w:eastAsia="es-ES"/>
+        </w:rPr>
+        <mc:AlternateContent>
+          <mc:Choice Requires="wpg">
+            <w:drawing>
+              <wp:anchor distT="0" distB="0" distL="114300" distR="114300" simplePos="0" relativeHeight="251683840" behindDoc="0" locked="0" layoutInCell="1" allowOverlap="1" wp14:anchorId="3D606BBC" wp14:editId="3711E044">
+                <wp:simplePos x="0" y="0"/>
+                <wp:positionH relativeFrom="column">
+                  <wp:posOffset>608330</wp:posOffset>
+                </wp:positionH>
+                <wp:positionV relativeFrom="paragraph">
+                  <wp:posOffset>666750</wp:posOffset>
+                </wp:positionV>
+                <wp:extent cx="1872000" cy="1800000"/>
+                <wp:effectExtent l="0" t="0" r="13970" b="10160"/>
+                <wp:wrapNone/>
+                <wp:docPr id="28" name="Grupo 28"/>
+                <wp:cNvGraphicFramePr/>
+                <a:graphic xmlns:a="http://schemas.openxmlformats.org/drawingml/2006/main">
+                  <a:graphicData uri="http://schemas.microsoft.com/office/word/2010/wordprocessingGroup">
+                    <wpg:wgp>
+                      <wpg:cNvGrpSpPr/>
+                      <wpg:grpSpPr>
+                        <a:xfrm>
+                          <a:off x="0" y="0"/>
+                          <a:ext cx="1872000" cy="1800000"/>
+                          <a:chOff x="0" y="0"/>
+                          <a:chExt cx="2448000" cy="2340000"/>
+                        </a:xfrm>
+                      </wpg:grpSpPr>
+                      <wps:wsp>
+                        <wps:cNvPr id="27" name="Elipse 27"/>
+                        <wps:cNvSpPr/>
+                        <wps:spPr>
+                          <a:xfrm>
+                            <a:off x="0" y="0"/>
+                            <a:ext cx="2448000" cy="2340000"/>
+                          </a:xfrm>
+                          <a:prstGeom prst="ellipse">
+                            <a:avLst/>
+                          </a:prstGeom>
+                        </wps:spPr>
+                        <wps:style>
+                          <a:lnRef idx="2">
+                            <a:schemeClr val="accent6"/>
+                          </a:lnRef>
+                          <a:fillRef idx="1">
+                            <a:schemeClr val="lt1"/>
+                          </a:fillRef>
+                          <a:effectRef idx="0">
+                            <a:schemeClr val="accent6"/>
+                          </a:effectRef>
+                          <a:fontRef idx="minor">
+                            <a:schemeClr val="dk1"/>
+                          </a:fontRef>
+                        </wps:style>
+                        <wps:bodyPr rot="0" spcFirstLastPara="0" vertOverflow="overflow" horzOverflow="overflow" vert="horz" wrap="square" lIns="91440" tIns="45720" rIns="91440" bIns="45720" numCol="1" spcCol="0" rtlCol="0" fromWordArt="0" anchor="ctr" anchorCtr="0" forceAA="0" compatLnSpc="1">
+                          <a:prstTxWarp prst="textNoShape">
+                            <a:avLst/>
+                          </a:prstTxWarp>
+                          <a:noAutofit/>
+                        </wps:bodyPr>
+                      </wps:wsp>
+                      <wps:wsp>
+                        <wps:cNvPr id="20" name="Oval 389"/>
+                        <wps:cNvSpPr>
+                          <a:spLocks noChangeArrowheads="1"/>
+                        </wps:cNvSpPr>
+                        <wps:spPr bwMode="auto">
+                          <a:xfrm>
+                            <a:off x="223284" y="499730"/>
+                            <a:ext cx="703580" cy="624205"/>
+                          </a:xfrm>
+                          <a:prstGeom prst="ellipse">
+                            <a:avLst/>
+                          </a:prstGeom>
+                          <a:solidFill>
+                            <a:srgbClr val="FFFFFF"/>
+                          </a:solidFill>
+                          <a:ln w="9525">
+                            <a:solidFill>
+                              <a:srgbClr val="000000"/>
+                            </a:solidFill>
+                            <a:round/>
+                            <a:headEnd/>
+                            <a:tailEnd/>
+                          </a:ln>
+                        </wps:spPr>
+                        <wps:bodyPr rot="0" vert="horz" wrap="square" lIns="91440" tIns="45720" rIns="91440" bIns="45720" anchor="t" anchorCtr="0" upright="1">
+                          <a:noAutofit/>
+                        </wps:bodyPr>
+                      </wps:wsp>
+                      <wps:wsp>
+                        <wps:cNvPr id="11" name="Oval 382"/>
+                        <wps:cNvSpPr>
+                          <a:spLocks noChangeArrowheads="1"/>
+                        </wps:cNvSpPr>
+                        <wps:spPr bwMode="auto">
+                          <a:xfrm>
+                            <a:off x="786809" y="1435395"/>
+                            <a:ext cx="703580" cy="624205"/>
+                          </a:xfrm>
+                          <a:prstGeom prst="ellipse">
+                            <a:avLst/>
+                          </a:prstGeom>
+                          <a:solidFill>
+                            <a:srgbClr val="FFFFFF"/>
+                          </a:solidFill>
+                          <a:ln w="9525">
+                            <a:solidFill>
+                              <a:srgbClr val="000000"/>
+                            </a:solidFill>
+                            <a:round/>
+                            <a:headEnd/>
+                            <a:tailEnd/>
+                          </a:ln>
+                        </wps:spPr>
+                        <wps:bodyPr rot="0" vert="horz" wrap="square" lIns="91440" tIns="45720" rIns="91440" bIns="45720" anchor="t" anchorCtr="0" upright="1">
+                          <a:noAutofit/>
+                        </wps:bodyPr>
+                      </wps:wsp>
+                      <wps:wsp>
+                        <wps:cNvPr id="3" name="Oval 375"/>
+                        <wps:cNvSpPr>
+                          <a:spLocks noChangeArrowheads="1"/>
+                        </wps:cNvSpPr>
+                        <wps:spPr bwMode="auto">
+                          <a:xfrm>
+                            <a:off x="1084521" y="1041990"/>
+                            <a:ext cx="248920" cy="228600"/>
+                          </a:xfrm>
+                          <a:prstGeom prst="ellipse">
+                            <a:avLst/>
+                          </a:prstGeom>
+                          <a:solidFill>
+                            <a:srgbClr val="C0504D"/>
+                          </a:solidFill>
+                          <a:ln w="31750" cmpd="sng">
+                            <a:noFill/>
+                            <a:prstDash val="solid"/>
+                            <a:round/>
+                            <a:headEnd/>
+                            <a:tailEnd/>
+                          </a:ln>
+                          <a:effectLst/>
+                          <a:extLst>
+                            <a:ext uri="{AF507438-7753-43E0-B8FC-AC1667EBCBE1}">
+                              <a14:hiddenEffects xmlns:a14="http://schemas.microsoft.com/office/drawing/2010/main">
+                                <a:effectLst>
+                                  <a:outerShdw dist="35921" dir="2700000" algn="ctr" rotWithShape="0">
+                                    <a:srgbClr val="868686"/>
+                                  </a:outerShdw>
+                                </a:effectLst>
+                              </a14:hiddenEffects>
+                            </a:ext>
+                          </a:extLst>
+                        </wps:spPr>
+                        <wps:bodyPr rot="0" vert="horz" wrap="square" lIns="91440" tIns="45720" rIns="91440" bIns="45720" anchor="t" anchorCtr="0" upright="1">
+                          <a:noAutofit/>
+                        </wps:bodyPr>
+                      </wps:wsp>
+                      <wps:wsp>
+                        <wps:cNvPr id="24" name="Oval 393"/>
+                        <wps:cNvSpPr>
+                          <a:spLocks noChangeArrowheads="1"/>
+                        </wps:cNvSpPr>
+                        <wps:spPr bwMode="auto">
+                          <a:xfrm>
+                            <a:off x="1477925" y="510363"/>
+                            <a:ext cx="703580" cy="624205"/>
+                          </a:xfrm>
+                          <a:prstGeom prst="ellipse">
+                            <a:avLst/>
+                          </a:prstGeom>
+                          <a:solidFill>
+                            <a:srgbClr val="FFFFFF"/>
+                          </a:solidFill>
+                          <a:ln w="9525">
+                            <a:solidFill>
+                              <a:srgbClr val="000000"/>
+                            </a:solidFill>
+                            <a:round/>
+                            <a:headEnd/>
+                            <a:tailEnd/>
+                          </a:ln>
+                        </wps:spPr>
+                        <wps:bodyPr rot="0" vert="horz" wrap="square" lIns="91440" tIns="45720" rIns="91440" bIns="45720" anchor="t" anchorCtr="0" upright="1">
+                          <a:noAutofit/>
+                        </wps:bodyPr>
+                      </wps:wsp>
+                      <wps:wsp>
+                        <wps:cNvPr id="16" name="Oval 385"/>
+                        <wps:cNvSpPr>
+                          <a:spLocks noChangeArrowheads="1"/>
+                        </wps:cNvSpPr>
+                        <wps:spPr bwMode="auto">
+                          <a:xfrm>
+                            <a:off x="1605516" y="733646"/>
+                            <a:ext cx="179705" cy="179705"/>
+                          </a:xfrm>
+                          <a:prstGeom prst="ellipse">
+                            <a:avLst/>
+                          </a:prstGeom>
+                          <a:solidFill>
+                            <a:srgbClr val="4BACC6"/>
+                          </a:solidFill>
+                          <a:ln w="31750" cmpd="sng">
+                            <a:noFill/>
+                            <a:prstDash val="solid"/>
+                            <a:round/>
+                            <a:headEnd/>
+                            <a:tailEnd/>
+                          </a:ln>
+                          <a:effectLst/>
+                          <a:extLst>
+                            <a:ext uri="{AF507438-7753-43E0-B8FC-AC1667EBCBE1}">
+                              <a14:hiddenEffects xmlns:a14="http://schemas.microsoft.com/office/drawing/2010/main">
+                                <a:effectLst>
+                                  <a:outerShdw dist="35921" dir="2700000" algn="ctr" rotWithShape="0">
+                                    <a:srgbClr val="868686"/>
+                                  </a:outerShdw>
+                                </a:effectLst>
+                              </a14:hiddenEffects>
+                            </a:ext>
+                          </a:extLst>
+                        </wps:spPr>
+                        <wps:bodyPr rot="0" vert="horz" wrap="square" lIns="91440" tIns="45720" rIns="91440" bIns="45720" anchor="t" anchorCtr="0" upright="1">
+                          <a:noAutofit/>
+                        </wps:bodyPr>
+                      </wps:wsp>
+                      <wps:wsp>
+                        <wps:cNvPr id="7" name="Oval 378"/>
+                        <wps:cNvSpPr>
+                          <a:spLocks noChangeArrowheads="1"/>
+                        </wps:cNvSpPr>
+                        <wps:spPr bwMode="auto">
+                          <a:xfrm>
+                            <a:off x="350874" y="723014"/>
+                            <a:ext cx="179705" cy="179705"/>
+                          </a:xfrm>
+                          <a:prstGeom prst="ellipse">
+                            <a:avLst/>
+                          </a:prstGeom>
+                          <a:solidFill>
+                            <a:srgbClr val="4BACC6"/>
+                          </a:solidFill>
+                          <a:ln w="31750" cmpd="sng">
+                            <a:noFill/>
+                            <a:prstDash val="solid"/>
+                            <a:round/>
+                            <a:headEnd/>
+                            <a:tailEnd/>
+                          </a:ln>
+                          <a:effectLst/>
+                          <a:extLst>
+                            <a:ext uri="{AF507438-7753-43E0-B8FC-AC1667EBCBE1}">
+                              <a14:hiddenEffects xmlns:a14="http://schemas.microsoft.com/office/drawing/2010/main">
+                                <a:effectLst>
+                                  <a:outerShdw dist="35921" dir="2700000" algn="ctr" rotWithShape="0">
+                                    <a:srgbClr val="868686"/>
+                                  </a:outerShdw>
+                                </a:effectLst>
+                              </a14:hiddenEffects>
+                            </a:ext>
+                          </a:extLst>
+                        </wps:spPr>
+                        <wps:bodyPr rot="0" vert="horz" wrap="square" lIns="91440" tIns="45720" rIns="91440" bIns="45720" anchor="t" anchorCtr="0" upright="1">
+                          <a:noAutofit/>
+                        </wps:bodyPr>
+                      </wps:wsp>
+                      <wps:wsp>
+                        <wps:cNvPr id="2" name="Oval 374"/>
+                        <wps:cNvSpPr>
+                          <a:spLocks noChangeArrowheads="1"/>
+                        </wps:cNvSpPr>
+                        <wps:spPr bwMode="auto">
+                          <a:xfrm>
+                            <a:off x="914400" y="1658679"/>
+                            <a:ext cx="179705" cy="179705"/>
+                          </a:xfrm>
+                          <a:prstGeom prst="ellipse">
+                            <a:avLst/>
+                          </a:prstGeom>
+                          <a:solidFill>
+                            <a:srgbClr val="4BACC6"/>
+                          </a:solidFill>
+                          <a:ln w="31750" cmpd="sng">
+                            <a:noFill/>
+                            <a:prstDash val="solid"/>
+                            <a:round/>
+                            <a:headEnd/>
+                            <a:tailEnd/>
+                          </a:ln>
+                          <a:effectLst/>
+                          <a:extLst>
+                            <a:ext uri="{AF507438-7753-43E0-B8FC-AC1667EBCBE1}">
+                              <a14:hiddenEffects xmlns:a14="http://schemas.microsoft.com/office/drawing/2010/main">
+                                <a:effectLst>
+                                  <a:outerShdw dist="35921" dir="2700000" algn="ctr" rotWithShape="0">
+                                    <a:srgbClr val="868686"/>
+                                  </a:outerShdw>
+                                </a:effectLst>
+                              </a14:hiddenEffects>
+                            </a:ext>
+                          </a:extLst>
+                        </wps:spPr>
+                        <wps:bodyPr rot="0" vert="horz" wrap="square" lIns="91440" tIns="45720" rIns="91440" bIns="45720" anchor="t" anchorCtr="0" upright="1">
+                          <a:noAutofit/>
+                        </wps:bodyPr>
+                      </wps:wsp>
+                      <wps:wsp>
+                        <wps:cNvPr id="25" name="Oval 394"/>
+                        <wps:cNvSpPr>
+                          <a:spLocks noChangeArrowheads="1"/>
+                        </wps:cNvSpPr>
+                        <wps:spPr bwMode="auto">
+                          <a:xfrm>
+                            <a:off x="1180214" y="1648046"/>
+                            <a:ext cx="179705" cy="179705"/>
+                          </a:xfrm>
+                          <a:prstGeom prst="ellipse">
+                            <a:avLst/>
+                          </a:prstGeom>
+                          <a:solidFill>
+                            <a:srgbClr val="F79646"/>
+                          </a:solidFill>
+                          <a:ln w="31750" cmpd="sng">
+                            <a:noFill/>
+                            <a:prstDash val="solid"/>
+                            <a:round/>
+                            <a:headEnd/>
+                            <a:tailEnd/>
+                          </a:ln>
+                          <a:effectLst/>
+                          <a:extLst>
+                            <a:ext uri="{AF507438-7753-43E0-B8FC-AC1667EBCBE1}">
+                              <a14:hiddenEffects xmlns:a14="http://schemas.microsoft.com/office/drawing/2010/main">
+                                <a:effectLst>
+                                  <a:outerShdw dist="35921" dir="2700000" algn="ctr" rotWithShape="0">
+                                    <a:srgbClr val="868686"/>
+                                  </a:outerShdw>
+                                </a:effectLst>
+                              </a14:hiddenEffects>
+                            </a:ext>
+                          </a:extLst>
+                        </wps:spPr>
+                        <wps:bodyPr rot="0" vert="horz" wrap="square" lIns="91440" tIns="45720" rIns="91440" bIns="45720" anchor="t" anchorCtr="0" upright="1">
+                          <a:noAutofit/>
+                        </wps:bodyPr>
+                      </wps:wsp>
+                      <wps:wsp>
+                        <wps:cNvPr id="26" name="Oval 395"/>
+                        <wps:cNvSpPr>
+                          <a:spLocks noChangeArrowheads="1"/>
+                        </wps:cNvSpPr>
+                        <wps:spPr bwMode="auto">
+                          <a:xfrm>
+                            <a:off x="1871330" y="733646"/>
+                            <a:ext cx="179705" cy="179705"/>
+                          </a:xfrm>
+                          <a:prstGeom prst="ellipse">
+                            <a:avLst/>
+                          </a:prstGeom>
+                          <a:solidFill>
+                            <a:srgbClr val="F79646"/>
+                          </a:solidFill>
+                          <a:ln w="31750" cmpd="sng">
+                            <a:noFill/>
+                            <a:prstDash val="solid"/>
+                            <a:round/>
+                            <a:headEnd/>
+                            <a:tailEnd/>
+                          </a:ln>
+                          <a:effectLst/>
+                          <a:extLst>
+                            <a:ext uri="{AF507438-7753-43E0-B8FC-AC1667EBCBE1}">
+                              <a14:hiddenEffects xmlns:a14="http://schemas.microsoft.com/office/drawing/2010/main">
+                                <a:effectLst>
+                                  <a:outerShdw dist="35921" dir="2700000" algn="ctr" rotWithShape="0">
+                                    <a:srgbClr val="868686"/>
+                                  </a:outerShdw>
+                                </a:effectLst>
+                              </a14:hiddenEffects>
+                            </a:ext>
+                          </a:extLst>
+                        </wps:spPr>
+                        <wps:bodyPr rot="0" vert="horz" wrap="square" lIns="91440" tIns="45720" rIns="91440" bIns="45720" anchor="t" anchorCtr="0" upright="1">
+                          <a:noAutofit/>
+                        </wps:bodyPr>
+                      </wps:wsp>
+                      <wps:wsp>
+                        <wps:cNvPr id="21" name="Oval 390"/>
+                        <wps:cNvSpPr>
+                          <a:spLocks noChangeArrowheads="1"/>
+                        </wps:cNvSpPr>
+                        <wps:spPr bwMode="auto">
+                          <a:xfrm>
+                            <a:off x="616688" y="723014"/>
+                            <a:ext cx="179705" cy="179705"/>
+                          </a:xfrm>
+                          <a:prstGeom prst="ellipse">
+                            <a:avLst/>
+                          </a:prstGeom>
+                          <a:solidFill>
+                            <a:srgbClr val="F79646"/>
+                          </a:solidFill>
+                          <a:ln w="31750" cmpd="sng">
+                            <a:noFill/>
+                            <a:prstDash val="solid"/>
+                            <a:round/>
+                            <a:headEnd/>
+                            <a:tailEnd/>
+                          </a:ln>
+                          <a:effectLst/>
+                          <a:extLst>
+                            <a:ext uri="{AF507438-7753-43E0-B8FC-AC1667EBCBE1}">
+                              <a14:hiddenEffects xmlns:a14="http://schemas.microsoft.com/office/drawing/2010/main">
+                                <a:effectLst>
+                                  <a:outerShdw dist="35921" dir="2700000" algn="ctr" rotWithShape="0">
+                                    <a:srgbClr val="868686"/>
+                                  </a:outerShdw>
+                                </a:effectLst>
+                              </a14:hiddenEffects>
+                            </a:ext>
+                          </a:extLst>
+                        </wps:spPr>
+                        <wps:bodyPr rot="0" vert="horz" wrap="square" lIns="91440" tIns="45720" rIns="91440" bIns="45720" anchor="t" anchorCtr="0" upright="1">
+                          <a:noAutofit/>
+                        </wps:bodyPr>
+                      </wps:wsp>
+                    </wpg:wgp>
+                  </a:graphicData>
+                </a:graphic>
+                <wp14:sizeRelH relativeFrom="margin">
+                  <wp14:pctWidth>0</wp14:pctWidth>
+                </wp14:sizeRelH>
+                <wp14:sizeRelV relativeFrom="margin">
+                  <wp14:pctHeight>0</wp14:pctHeight>
+                </wp14:sizeRelV>
+              </wp:anchor>
+            </w:drawing>
+          </mc:Choice>
+          <mc:Fallback>
+            <w:pict>
+              <v:group w14:anchorId="457BA123" id="Grupo 28" o:spid="_x0000_s1026" style="position:absolute;margin-left:47.9pt;margin-top:52.5pt;width:147.4pt;height:141.75pt;z-index:251683840;mso-width-relative:margin;mso-height-relative:margin" coordsize="24480,23400" o:gfxdata="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">
+                <v:oval id="Elipse 27" o:spid="_x0000_s1027" style="position:absolute;width:24480;height:23400;visibility:visible;mso-wrap-style:square;v-text-anchor:middle" o:gfxdata="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" fillcolor="white [3201]" strokecolor="#4d4d4d [3209]" strokeweight="2pt"/>
+                <v:oval id="Oval 389" o:spid="_x0000_s1028" style="position:absolute;left:2232;top:4997;width:7036;height:6242;visibility:visible;mso-wrap-style:square;v-text-anchor:top" o:gfxdata="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"/>
+                <v:oval id="Oval 382" o:spid="_x0000_s1029" style="position:absolute;left:7868;top:14353;width:7035;height:6243;visibility:visible;mso-wrap-style:square;v-text-anchor:top" o:gfxdata="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"/>
+                <v:oval id="Oval 375" o:spid="_x0000_s1030" style="position:absolute;left:10845;top:10419;width:2489;height:2286;visibility:visible;mso-wrap-style:square;v-text-anchor:top" o:gfxdata="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" fillcolor="#c0504d" stroked="f" strokeweight="2.5pt">
+                  <v:shadow color="#868686"/>
+                </v:oval>
+                <v:oval id="Oval 393" o:spid="_x0000_s1031" style="position:absolute;left:14779;top:5103;width:7036;height:6242;visibility:visible;mso-wrap-style:square;v-text-anchor:top" o:gfxdata="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"/>
+                <v:oval id="Oval 385" o:spid="_x0000_s1032" style="position:absolute;left:16055;top:7336;width:1797;height:1797;visibility:visible;mso-wrap-style:square;v-text-anchor:top" o:gfxdata="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" fillcolor="#4bacc6" stroked="f" strokeweight="2.5pt">
+                  <v:shadow color="#868686"/>
+                </v:oval>
+                <v:oval id="Oval 378" o:spid="_x0000_s1033" style="position:absolute;left:3508;top:7230;width:1797;height:1797;visibility:visible;mso-wrap-style:square;v-text-anchor:top" o:gfxdata="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" fillcolor="#4bacc6" stroked="f" strokeweight="2.5pt">
+                  <v:shadow color="#868686"/>
+                </v:oval>
+                <v:oval id="Oval 374" o:spid="_x0000_s1034" style="position:absolute;left:9144;top:16586;width:1797;height:1797;visibility:visible;mso-wrap-style:square;v-text-anchor:top" o:gfxdata="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" fillcolor="#4bacc6" stroked="f" strokeweight="2.5pt">
+                  <v:shadow color="#868686"/>
+                </v:oval>
+                <v:oval id="Oval 394" o:spid="_x0000_s1035" style="position:absolute;left:11802;top:16480;width:1797;height:1797;visibility:visible;mso-wrap-style:square;v-text-anchor:top" o:gfxdata="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" fillcolor="#f79646" stroked="f" strokeweight="2.5pt">
+                  <v:shadow color="#868686"/>
+                </v:oval>
+                <v:oval id="Oval 395" o:spid="_x0000_s1036" style="position:absolute;left:18713;top:7336;width:1797;height:1797;visibility:visible;mso-wrap-style:square;v-text-anchor:top" o:gfxdata="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" fillcolor="#f79646" stroked="f" strokeweight="2.5pt">
+                  <v:shadow color="#868686"/>
+                </v:oval>
+                <v:oval id="Oval 390" o:spid="_x0000_s1037" style="position:absolute;left:6166;top:7230;width:1797;height:1797;visibility:visible;mso-wrap-style:square;v-text-anchor:top" o:gfxdata="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" fillcolor="#f79646" stroked="f" strokeweight="2.5pt">
+                  <v:shadow color="#868686"/>
+                </v:oval>
+              </v:group>
+            </w:pict>
+          </mc:Fallback>
+        </mc:AlternateContent>
+      </w:r>
+      <w:r>
+        <w:t>La estructura de Descentralizado controlado s</w:t>
+      </w:r>
+      <w:r>
+        <w:t xml:space="preserve">e organiza por lo tanto con un jefe de equipo para las tareas y varios jefes secundarios (jefes de subgrupo) para las </w:t>
+      </w:r>
+      <w:proofErr w:type="spellStart"/>
+      <w:r>
+        <w:t>subtareas</w:t>
+      </w:r>
+      <w:proofErr w:type="spellEnd"/>
+      <w:r>
+        <w:t>. La resolución de los problemas se hace en grupo</w:t>
+      </w:r>
+      <w:r>
+        <w:t xml:space="preserve"> y el reparto de tareas lo suele hacer el jefe de grupo.</w:t>
+      </w:r>
+    </w:p>
+    <w:p>
+      <w:pPr>
+        <w:pStyle w:val="Standard"/>
+        <w:ind w:firstLine="284"/>
+      </w:pPr>
+      <w:r>
+        <w:rPr>
+          <w:noProof/>
+          <w:lang w:eastAsia="es-ES"/>
+        </w:rPr>
+        <mc:AlternateContent>
+          <mc:Choice Requires="wpg">
+            <w:drawing>
+              <wp:anchor distT="0" distB="0" distL="114300" distR="114300" simplePos="0" relativeHeight="251685888" behindDoc="0" locked="0" layoutInCell="1" allowOverlap="1" wp14:anchorId="25D9086B" wp14:editId="1224C372">
+                <wp:simplePos x="0" y="0"/>
+                <wp:positionH relativeFrom="margin">
+                  <wp:posOffset>2748952</wp:posOffset>
+                </wp:positionH>
+                <wp:positionV relativeFrom="paragraph">
+                  <wp:posOffset>127635</wp:posOffset>
+                </wp:positionV>
+                <wp:extent cx="1885952" cy="1445895"/>
+                <wp:effectExtent l="0" t="0" r="19050" b="20955"/>
+                <wp:wrapNone/>
+                <wp:docPr id="29" name="Grupo 29"/>
+                <wp:cNvGraphicFramePr>
+                  <a:graphicFrameLocks xmlns:a="http://schemas.openxmlformats.org/drawingml/2006/main"/>
+                </wp:cNvGraphicFramePr>
+                <a:graphic xmlns:a="http://schemas.openxmlformats.org/drawingml/2006/main">
+                  <a:graphicData uri="http://schemas.microsoft.com/office/word/2010/wordprocessingGroup">
+                    <wpg:wgp>
+                      <wpg:cNvGrpSpPr>
+                        <a:grpSpLocks/>
+                      </wpg:cNvGrpSpPr>
+                      <wpg:grpSpPr bwMode="auto">
+                        <a:xfrm>
+                          <a:off x="0" y="0"/>
+                          <a:ext cx="1885952" cy="1445895"/>
+                          <a:chOff x="7326" y="2393"/>
+                          <a:chExt cx="3379" cy="2277"/>
+                        </a:xfrm>
+                      </wpg:grpSpPr>
+                      <wps:wsp>
+                        <wps:cNvPr id="30" name="Cuadro de texto 2"/>
+                        <wps:cNvSpPr txBox="1">
+                          <a:spLocks noChangeArrowheads="1"/>
+                        </wps:cNvSpPr>
+                        <wps:spPr bwMode="auto">
+                          <a:xfrm>
+                            <a:off x="7326" y="2393"/>
+                            <a:ext cx="3379" cy="2277"/>
+                          </a:xfrm>
+                          <a:prstGeom prst="rect">
+                            <a:avLst/>
+                          </a:prstGeom>
+                          <a:solidFill>
+                            <a:srgbClr val="FFFFFF"/>
+                          </a:solidFill>
+                          <a:ln w="9525">
+                            <a:solidFill>
+                              <a:srgbClr val="000000"/>
+                            </a:solidFill>
+                            <a:miter lim="800000"/>
+                            <a:headEnd/>
+                            <a:tailEnd/>
+                          </a:ln>
+                        </wps:spPr>
+                        <wps:txbx>
+                          <w:txbxContent>
+                            <w:p>
+                              <w:pPr>
+                                <w:spacing w:after="0" w:line="240" w:lineRule="auto"/>
+                                <w:ind w:firstLine="709"/>
+                              </w:pPr>
+                            </w:p>
+                            <w:p>
+                              <w:pPr>
+                                <w:spacing w:after="0" w:line="240" w:lineRule="auto"/>
+                                <w:ind w:firstLine="709"/>
+                              </w:pPr>
+                              <w:r>
+                                <w:t>Jefe de equipo</w:t>
+                              </w:r>
+                            </w:p>
+                            <w:p>
+                              <w:pPr>
+                                <w:spacing w:after="0" w:line="240" w:lineRule="auto"/>
+                                <w:ind w:firstLine="709"/>
+                              </w:pPr>
+                            </w:p>
+                            <w:p>
+                              <w:pPr>
+                                <w:spacing w:after="0" w:line="240" w:lineRule="auto"/>
+                                <w:ind w:firstLine="709"/>
+                              </w:pPr>
+                            </w:p>
+                            <w:p>
+                              <w:pPr>
+                                <w:spacing w:after="0" w:line="240" w:lineRule="auto"/>
+                                <w:ind w:firstLine="709"/>
+                              </w:pPr>
+                              <w:r>
+                                <w:t>Jefes de subgrupo</w:t>
+                              </w:r>
+                            </w:p>
+                            <w:p>
+                              <w:pPr>
+                                <w:spacing w:after="0" w:line="240" w:lineRule="auto"/>
+                                <w:ind w:firstLine="709"/>
+                              </w:pPr>
+                            </w:p>
+                            <w:p>
+                              <w:pPr>
+                                <w:spacing w:after="0" w:line="240" w:lineRule="auto"/>
+                                <w:ind w:firstLine="709"/>
+                              </w:pPr>
+                            </w:p>
+                            <w:p>
+                              <w:pPr>
+                                <w:spacing w:after="0" w:line="240" w:lineRule="auto"/>
+                                <w:ind w:left="709"/>
+                              </w:pPr>
+                              <w:r>
+                                <w:t>Componentes de los subgrupos</w:t>
+                              </w:r>
+                            </w:p>
+                          </w:txbxContent>
+                        </wps:txbx>
+                        <wps:bodyPr rot="0" vert="horz" wrap="square" lIns="91440" tIns="45720" rIns="91440" bIns="45720" anchor="t" anchorCtr="0" upright="1">
+                          <a:noAutofit/>
+                        </wps:bodyPr>
+                      </wps:wsp>
+                      <wps:wsp>
+                        <wps:cNvPr id="31" name="Oval 398"/>
+                        <wps:cNvSpPr>
+                          <a:spLocks noChangeArrowheads="1"/>
+                        </wps:cNvSpPr>
+                        <wps:spPr bwMode="auto">
+                          <a:xfrm>
+                            <a:off x="7606" y="3336"/>
+                            <a:ext cx="387" cy="340"/>
+                          </a:xfrm>
+                          <a:prstGeom prst="ellipse">
+                            <a:avLst/>
+                          </a:prstGeom>
+                          <a:solidFill>
+                            <a:srgbClr val="4BACC6"/>
+                          </a:solidFill>
+                          <a:ln w="31750" cmpd="sng">
+                            <a:noFill/>
+                            <a:prstDash val="solid"/>
+                            <a:round/>
+                            <a:headEnd/>
+                            <a:tailEnd/>
+                          </a:ln>
+                          <a:effectLst/>
+                          <a:extLst>
+                            <a:ext uri="{AF507438-7753-43E0-B8FC-AC1667EBCBE1}">
+                              <a14:hiddenEffects xmlns:a14="http://schemas.microsoft.com/office/drawing/2010/main">
+                                <a:effectLst>
+                                  <a:outerShdw dist="35921" dir="2700000" algn="ctr" rotWithShape="0">
+                                    <a:srgbClr val="868686"/>
+                                  </a:outerShdw>
+                                </a:effectLst>
+                              </a14:hiddenEffects>
+                            </a:ext>
+                          </a:extLst>
+                        </wps:spPr>
+                        <wps:bodyPr rot="0" vert="horz" wrap="square" lIns="91440" tIns="45720" rIns="91440" bIns="45720" anchor="t" anchorCtr="0" upright="1">
+                          <a:noAutofit/>
+                        </wps:bodyPr>
+                      </wps:wsp>
+                      <wps:wsp>
+                        <wps:cNvPr id="33" name="Oval 400"/>
+                        <wps:cNvSpPr>
+                          <a:spLocks noChangeArrowheads="1"/>
+                        </wps:cNvSpPr>
+                        <wps:spPr bwMode="auto">
+                          <a:xfrm>
+                            <a:off x="7605" y="4069"/>
+                            <a:ext cx="387" cy="340"/>
+                          </a:xfrm>
+                          <a:prstGeom prst="ellipse">
+                            <a:avLst/>
+                          </a:prstGeom>
+                          <a:solidFill>
+                            <a:srgbClr val="F79646"/>
+                          </a:solidFill>
+                          <a:ln w="31750" cmpd="sng">
+                            <a:noFill/>
+                            <a:prstDash val="solid"/>
+                            <a:round/>
+                            <a:headEnd/>
+                            <a:tailEnd/>
+                          </a:ln>
+                          <a:effectLst/>
+                          <a:extLst>
+                            <a:ext uri="{AF507438-7753-43E0-B8FC-AC1667EBCBE1}">
+                              <a14:hiddenEffects xmlns:a14="http://schemas.microsoft.com/office/drawing/2010/main">
+                                <a:effectLst>
+                                  <a:outerShdw dist="35921" dir="2700000" algn="ctr" rotWithShape="0">
+                                    <a:srgbClr val="868686"/>
+                                  </a:outerShdw>
+                                </a:effectLst>
+                              </a14:hiddenEffects>
+                            </a:ext>
+                          </a:extLst>
+                        </wps:spPr>
+                        <wps:bodyPr rot="0" vert="horz" wrap="square" lIns="91440" tIns="45720" rIns="91440" bIns="45720" anchor="t" anchorCtr="0" upright="1">
+                          <a:noAutofit/>
+                        </wps:bodyPr>
+                      </wps:wsp>
+                      <wps:wsp>
+                        <wps:cNvPr id="34" name="Oval 401"/>
+                        <wps:cNvSpPr>
+                          <a:spLocks noChangeArrowheads="1"/>
+                        </wps:cNvSpPr>
+                        <wps:spPr bwMode="auto">
+                          <a:xfrm>
+                            <a:off x="7590" y="2669"/>
+                            <a:ext cx="387" cy="340"/>
+                          </a:xfrm>
+                          <a:prstGeom prst="ellipse">
+                            <a:avLst/>
+                          </a:prstGeom>
+                          <a:solidFill>
+                            <a:srgbClr val="C0504D"/>
+                          </a:solidFill>
+                          <a:ln w="31750" cmpd="sng">
+                            <a:noFill/>
+                            <a:prstDash val="solid"/>
+                            <a:round/>
+                            <a:headEnd/>
+                            <a:tailEnd/>
+                          </a:ln>
+                          <a:effectLst/>
+                          <a:extLst>
+                            <a:ext uri="{AF507438-7753-43E0-B8FC-AC1667EBCBE1}">
+                              <a14:hiddenEffects xmlns:a14="http://schemas.microsoft.com/office/drawing/2010/main">
+                                <a:effectLst>
+                                  <a:outerShdw dist="35921" dir="2700000" algn="ctr" rotWithShape="0">
+                                    <a:srgbClr val="868686"/>
+                                  </a:outerShdw>
+                                </a:effectLst>
+                              </a14:hiddenEffects>
+                            </a:ext>
+                          </a:extLst>
+                        </wps:spPr>
+                        <wps:bodyPr rot="0" vert="horz" wrap="square" lIns="91440" tIns="45720" rIns="91440" bIns="45720" anchor="t" anchorCtr="0" upright="1">
+                          <a:noAutofit/>
+                        </wps:bodyPr>
+                      </wps:wsp>
+                    </wpg:wgp>
+                  </a:graphicData>
+                </a:graphic>
+                <wp14:sizeRelH relativeFrom="page">
+                  <wp14:pctWidth>0</wp14:pctWidth>
+                </wp14:sizeRelH>
+                <wp14:sizeRelV relativeFrom="page">
+                  <wp14:pctHeight>0</wp14:pctHeight>
+                </wp14:sizeRelV>
+              </wp:anchor>
+            </w:drawing>
+          </mc:Choice>
+          <mc:Fallback>
+            <w:pict>
+              <v:group w14:anchorId="25D9086B" id="Grupo 29" o:spid="_x0000_s1029" style="position:absolute;left:0;text-align:left;margin-left:216.45pt;margin-top:10.05pt;width:148.5pt;height:113.85pt;z-index:251685888;mso-position-horizontal-relative:margin" coordorigin="7326,2393" coordsize="3379,2277" o:gfxdata="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">
+                <v:shape id="_x0000_s1030" type="#_x0000_t202" style="position:absolute;left:7326;top:2393;width:3379;height:2277;visibility:visible;mso-wrap-style:square;v-text-anchor:top" o:gfxdata="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">
+                  <v:textbox>
+                    <w:txbxContent>
+                      <w:p>
+                        <w:pPr>
+                          <w:spacing w:after="0" w:line="240" w:lineRule="auto"/>
+                          <w:ind w:firstLine="709"/>
+                        </w:pPr>
+                      </w:p>
+                      <w:p>
+                        <w:pPr>
+                          <w:spacing w:after="0" w:line="240" w:lineRule="auto"/>
+                          <w:ind w:firstLine="709"/>
+                        </w:pPr>
+                        <w:r>
+                          <w:t>Jefe de equipo</w:t>
+                        </w:r>
+                      </w:p>
+                      <w:p>
+                        <w:pPr>
+                          <w:spacing w:after="0" w:line="240" w:lineRule="auto"/>
+                          <w:ind w:firstLine="709"/>
+                        </w:pPr>
+                      </w:p>
+                      <w:p>
+                        <w:pPr>
+                          <w:spacing w:after="0" w:line="240" w:lineRule="auto"/>
+                          <w:ind w:firstLine="709"/>
+                        </w:pPr>
+                      </w:p>
+                      <w:p>
+                        <w:pPr>
+                          <w:spacing w:after="0" w:line="240" w:lineRule="auto"/>
+                          <w:ind w:firstLine="709"/>
+                        </w:pPr>
+                        <w:r>
+                          <w:t>Jefes de subgrupo</w:t>
+                        </w:r>
+                      </w:p>
+                      <w:p>
+                        <w:pPr>
+                          <w:spacing w:after="0" w:line="240" w:lineRule="auto"/>
+                          <w:ind w:firstLine="709"/>
+                        </w:pPr>
+                      </w:p>
+                      <w:p>
+                        <w:pPr>
+                          <w:spacing w:after="0" w:line="240" w:lineRule="auto"/>
+                          <w:ind w:firstLine="709"/>
+                        </w:pPr>
+                      </w:p>
+                      <w:p>
+                        <w:pPr>
+                          <w:spacing w:after="0" w:line="240" w:lineRule="auto"/>
+                          <w:ind w:left="709"/>
+                        </w:pPr>
+                        <w:r>
+                          <w:t>Componentes de los subgrupos</w:t>
+                        </w:r>
+                      </w:p>
+                    </w:txbxContent>
+                  </v:textbox>
+                </v:shape>
+                <v:oval id="Oval 398" o:spid="_x0000_s1031" style="position:absolute;left:7606;top:3336;width:387;height:340;visibility:visible;mso-wrap-style:square;v-text-anchor:top" o:gfxdata="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" fillcolor="#4bacc6" stroked="f" strokeweight="2.5pt">
+                  <v:shadow color="#868686"/>
+                </v:oval>
+                <v:oval id="Oval 400" o:spid="_x0000_s1032" style="position:absolute;left:7605;top:4069;width:387;height:340;visibility:visible;mso-wrap-style:square;v-text-anchor:top" o:gfxdata="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" fillcolor="#f79646" stroked="f" strokeweight="2.5pt">
+                  <v:shadow color="#868686"/>
+                </v:oval>
+                <v:oval id="Oval 401" o:spid="_x0000_s1033" style="position:absolute;left:7590;top:2669;width:387;height:340;visibility:visible;mso-wrap-style:square;v-text-anchor:top" o:gfxdata="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" fillcolor="#c0504d" stroked="f" strokeweight="2.5pt">
+                  <v:shadow color="#868686"/>
+                </v:oval>
+                <w10:wrap anchorx="margin"/>
+              </v:group>
+            </w:pict>
+          </mc:Fallback>
+        </mc:AlternateContent>
+      </w:r>
+    </w:p>
+    <w:p>
+      <w:pPr>
+        <w:pStyle w:val="Standard"/>
+        <w:ind w:firstLine="284"/>
+      </w:pPr>
+    </w:p>
+    <w:p>
+      <w:pPr>
+        <w:pStyle w:val="Standard"/>
+        <w:ind w:firstLine="284"/>
+      </w:pPr>
+    </w:p>
+    <w:p>
+      <w:pPr>
+        <w:pStyle w:val="Standard"/>
+        <w:ind w:firstLine="284"/>
+      </w:pPr>
+    </w:p>
+    <w:p>
+      <w:pPr>
+        <w:pStyle w:val="Standard"/>
+        <w:ind w:firstLine="284"/>
+      </w:pPr>
+    </w:p>
+    <w:p>
+      <w:pPr>
+        <w:pStyle w:val="Standard"/>
+        <w:ind w:firstLine="284"/>
+      </w:pPr>
+      <w:r>
+        <w:rPr>
+          <w:noProof/>
+          <w:lang w:eastAsia="es-ES"/>
+        </w:rPr>
+        <mc:AlternateContent>
+          <mc:Choice Requires="wps">
+            <w:drawing>
+              <wp:anchor distT="45720" distB="45720" distL="114300" distR="114300" simplePos="0" relativeHeight="251687936" behindDoc="0" locked="0" layoutInCell="1" allowOverlap="1" wp14:anchorId="0B10CBC3" wp14:editId="1E65A5B3">
+                <wp:simplePos x="0" y="0"/>
+                <wp:positionH relativeFrom="margin">
+                  <wp:align>center</wp:align>
+                </wp:positionH>
+                <wp:positionV relativeFrom="paragraph">
+                  <wp:posOffset>276860</wp:posOffset>
+                </wp:positionV>
+                <wp:extent cx="3524250" cy="276225"/>
+                <wp:effectExtent l="0" t="0" r="0" b="9525"/>
+                <wp:wrapNone/>
+                <wp:docPr id="1" name="Cuadro de texto 2"/>
+                <wp:cNvGraphicFramePr>
+                  <a:graphicFrameLocks xmlns:a="http://schemas.openxmlformats.org/drawingml/2006/main"/>
+                </wp:cNvGraphicFramePr>
+                <a:graphic xmlns:a="http://schemas.openxmlformats.org/drawingml/2006/main">
+                  <a:graphicData uri="http://schemas.microsoft.com/office/word/2010/wordprocessingShape">
+                    <wps:wsp>
+                      <wps:cNvSpPr txBox="1">
+                        <a:spLocks noChangeArrowheads="1"/>
+                      </wps:cNvSpPr>
+                      <wps:spPr bwMode="auto">
+                        <a:xfrm>
+                          <a:off x="0" y="0"/>
+                          <a:ext cx="3524250" cy="276225"/>
+                        </a:xfrm>
+                        <a:prstGeom prst="rect">
+                          <a:avLst/>
+                        </a:prstGeom>
+                        <a:solidFill>
+                          <a:srgbClr val="FFFFFF"/>
+                        </a:solidFill>
+                        <a:ln w="9525">
+                          <a:noFill/>
+                          <a:miter lim="800000"/>
+                          <a:headEnd/>
+                          <a:tailEnd/>
+                        </a:ln>
+                      </wps:spPr>
+                      <wps:txbx>
+                        <w:txbxContent>
+                          <w:p>
+                            <w:pPr>
+                              <w:pStyle w:val="Standard"/>
+                            </w:pPr>
+                            <w:r>
+                              <w:rPr>
+                                <w:u w:val="single"/>
+                              </w:rPr>
+                              <w:t>Estructura de nuestro equipo: Descentralizado controlado</w:t>
+                            </w:r>
+                          </w:p>
+                        </w:txbxContent>
+                      </wps:txbx>
+                      <wps:bodyPr rot="0" vert="horz" wrap="square" lIns="91440" tIns="45720" rIns="91440" bIns="45720" anchor="t" anchorCtr="0">
+                        <a:noAutofit/>
+                      </wps:bodyPr>
+                    </wps:wsp>
+                  </a:graphicData>
+                </a:graphic>
+                <wp14:sizeRelH relativeFrom="margin">
+                  <wp14:pctWidth>0</wp14:pctWidth>
+                </wp14:sizeRelH>
+                <wp14:sizeRelV relativeFrom="margin">
+                  <wp14:pctHeight>0</wp14:pctHeight>
+                </wp14:sizeRelV>
+              </wp:anchor>
+            </w:drawing>
+          </mc:Choice>
+          <mc:Fallback>
+            <w:pict>
+              <v:shape w14:anchorId="0B10CBC3" id="Cuadro de texto 2" o:spid="_x0000_s1034" type="#_x0000_t202" style="position:absolute;left:0;text-align:left;margin-left:0;margin-top:21.8pt;width:277.5pt;height:21.75pt;z-index:251687936;visibility:visible;mso-wrap-style:square;mso-width-percent:0;mso-height-percent:0;mso-wrap-distance-left:9pt;mso-wrap-distance-top:3.6pt;mso-wrap-distance-right:9pt;mso-wrap-distance-bottom:3.6pt;mso-position-horizontal:center;mso-position-horizontal-relative:margin;mso-position-vertical:absolute;mso-position-vertical-relative:text;mso-width-percent:0;mso-height-percent:0;mso-width-relative:margin;mso-height-relative:margin;v-text-anchor:top" o:gfxdata="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" stroked="f">
+                <v:textbox>
+                  <w:txbxContent>
+                    <w:p>
+                      <w:pPr>
+                        <w:pStyle w:val="Standard"/>
+                      </w:pPr>
+                      <w:r>
+                        <w:rPr>
+                          <w:u w:val="single"/>
+                        </w:rPr>
+                        <w:t>Estructura de nuestro equipo: Descentralizado controlado</w:t>
+                      </w:r>
+                    </w:p>
+                  </w:txbxContent>
+                </v:textbox>
+                <w10:wrap anchorx="margin"/>
+              </v:shape>
+            </w:pict>
+          </mc:Fallback>
+        </mc:AlternateContent>
+      </w:r>
+    </w:p>
+    <w:p>
+      <w:pPr>
+        <w:pStyle w:val="Standard"/>
+      </w:pPr>
+      <w:r>
+        <w:lastRenderedPageBreak/>
         <w:t xml:space="preserve">A continuación </w:t>
       </w:r>
       <w:r>
@@ -2145,13 +3212,6 @@
         <w:t>Tabla con ocupación individual de los componentes del equipo</w:t>
       </w:r>
     </w:p>
-    <w:p>
-      <w:pPr>
-        <w:pStyle w:val="Standard"/>
-        <w:spacing w:before="240"/>
-        <w:jc w:val="left"/>
-      </w:pPr>
-    </w:p>
     <w:tbl>
       <w:tblPr>
         <w:tblStyle w:val="Tablaconcuadrcula"/>
@@ -2175,7 +3235,6 @@
               <w:pStyle w:val="Standard"/>
             </w:pPr>
             <w:r>
-              <w:lastRenderedPageBreak/>
               <w:t>Nombre subgrupo</w:t>
             </w:r>
           </w:p>
@@ -2284,15 +3343,20 @@
         <w:pStyle w:val="Standard"/>
         <w:spacing w:before="240"/>
         <w:jc w:val="center"/>
-        <w:rPr>
-          <w:u w:val="single"/>
-        </w:rPr>
       </w:pPr>
       <w:r>
         <w:rPr>
           <w:u w:val="single"/>
         </w:rPr>
         <w:t>Tabla de componentes de los subgrupos.</w:t>
+      </w:r>
+    </w:p>
+    <w:p>
+      <w:pPr>
+        <w:pStyle w:val="Standard"/>
+      </w:pPr>
+      <w:r>
+        <w:t>El tamaño de las tareas vendrá predeterminado por la planificación y no superará el tiempo máximo de 5 horas por subgrupo para evitar excesos de trabajo y descontento de personal.</w:t>
       </w:r>
     </w:p>
     <w:p>
@@ -2338,7 +3402,19 @@
         <w:t>o tendrá el Jefe de equipo</w:t>
       </w:r>
       <w:r>
-        <w:t>: la última palabra la tendrá el Jefe de equipo.</w:t>
+        <w:t xml:space="preserve">: </w:t>
+      </w:r>
+      <w:r>
+        <w:t xml:space="preserve">por tanto </w:t>
+      </w:r>
+      <w:r>
+        <w:t xml:space="preserve">la última palabra la tendrá </w:t>
+      </w:r>
+      <w:r>
+        <w:t xml:space="preserve">siempre </w:t>
+      </w:r>
+      <w:r>
+        <w:t>el Jefe de equipo.</w:t>
       </w:r>
     </w:p>
     <w:p>
@@ -2347,6 +3423,7 @@
         <w:ind w:firstLine="284"/>
       </w:pPr>
       <w:r>
+        <w:lastRenderedPageBreak/>
         <w:t>Con respecto a los problemas ocasionados en la resolución de las diferentes tareas, se mantendrá el mismo mecanismo, es decir, se intentará llegar a un acuerdo entre los componentes del subgrupo, pero en caso de contradicción, la última palabra la tendrá el Jefe del subgrupo.</w:t>
       </w:r>
     </w:p>
@@ -2363,7 +3440,14 @@
           <w:sz w:val="22"/>
           <w:szCs w:val="22"/>
         </w:rPr>
-        <w:t>Repartos de tareas:</w:t>
+        <w:t>Reparto</w:t>
+      </w:r>
+      <w:r>
+        <w:rPr>
+          <w:sz w:val="22"/>
+          <w:szCs w:val="22"/>
+        </w:rPr>
+        <w:t xml:space="preserve"> de tareas:</w:t>
       </w:r>
     </w:p>
     <w:p>
@@ -2423,7 +3507,6 @@
           <w:sz w:val="22"/>
           <w:szCs w:val="22"/>
         </w:rPr>
-        <w:lastRenderedPageBreak/>
         <w:t>Comunicación interna:</w:t>
       </w:r>
     </w:p>
@@ -2521,6 +3604,7 @@
           <w:sz w:val="22"/>
           <w:szCs w:val="22"/>
         </w:rPr>
+        <w:lastRenderedPageBreak/>
         <w:t xml:space="preserve">Comunicación con el </w:t>
       </w:r>
       <w:r>
@@ -2583,6 +3667,24 @@
           <w:color w:val="404040"/>
         </w:rPr>
         <w:t>Ante cualquier problema ocasionado en la resolución de las tareas, el Jefe de equipo será el que se comunique con el profesor o el cliente para preguntar sus correspondientes dudas: Por correo o en reuniones en persona (tutorías en el caso del profesor). Si fuera en reuniones en persona, se constataría en un documento la información obtenida y se distribuiría por correo electrónico al resto de los componentes.</w:t>
+      </w:r>
+    </w:p>
+    <w:p>
+      <w:pPr>
+        <w:ind w:firstLine="284"/>
+        <w:rPr>
+          <w:rFonts w:ascii="Arial" w:eastAsia="Arial" w:hAnsi="Arial" w:cs="Arial"/>
+          <w:noProof w:val="0"/>
+          <w:color w:val="404040"/>
+        </w:rPr>
+      </w:pPr>
+      <w:r>
+        <w:rPr>
+          <w:rFonts w:ascii="Arial" w:eastAsia="Arial" w:hAnsi="Arial" w:cs="Arial"/>
+          <w:noProof w:val="0"/>
+          <w:color w:val="404040"/>
+        </w:rPr>
+        <w:t>Excepcionalmente, los Jefes de subgrupo podrán comunicarse con el profesor o el cliente si la situación lo requiriese.</w:t>
       </w:r>
     </w:p>
     <w:p>
@@ -2603,16 +3705,16 @@
         <mc:AlternateContent>
           <mc:Choice Requires="wpg">
             <w:drawing>
-              <wp:anchor distT="0" distB="0" distL="114300" distR="114300" simplePos="0" relativeHeight="251679744" behindDoc="0" locked="0" layoutInCell="1" allowOverlap="1" wp14:anchorId="16AE1013" wp14:editId="2EAB74F5">
+              <wp:anchor distT="0" distB="0" distL="114300" distR="114300" simplePos="0" relativeHeight="251656192" behindDoc="0" locked="0" layoutInCell="1" allowOverlap="1" wp14:anchorId="61A6BF87" wp14:editId="550E8B23">
                 <wp:simplePos x="0" y="0"/>
                 <wp:positionH relativeFrom="margin">
-                  <wp:posOffset>3243902</wp:posOffset>
+                  <wp:posOffset>3368040</wp:posOffset>
                 </wp:positionH>
                 <wp:positionV relativeFrom="paragraph">
-                  <wp:posOffset>479425</wp:posOffset>
+                  <wp:posOffset>275590</wp:posOffset>
                 </wp:positionV>
-                <wp:extent cx="2145665" cy="1899285"/>
-                <wp:effectExtent l="0" t="0" r="26035" b="24765"/>
+                <wp:extent cx="1847215" cy="1899285"/>
+                <wp:effectExtent l="0" t="0" r="19685" b="24765"/>
                 <wp:wrapNone/>
                 <wp:docPr id="398" name="Grupo 398"/>
                 <wp:cNvGraphicFramePr>
@@ -2627,8 +3729,8 @@
                       <wpg:grpSpPr bwMode="auto">
                         <a:xfrm>
                           <a:off x="0" y="0"/>
-                          <a:ext cx="2145665" cy="1899285"/>
-                          <a:chOff x="7362" y="2393"/>
+                          <a:ext cx="1847215" cy="1899285"/>
+                          <a:chOff x="7331" y="2393"/>
                           <a:chExt cx="3379" cy="2991"/>
                         </a:xfrm>
                       </wpg:grpSpPr>
@@ -2639,7 +3741,7 @@
                         </wps:cNvSpPr>
                         <wps:spPr bwMode="auto">
                           <a:xfrm>
-                            <a:off x="7362" y="2393"/>
+                            <a:off x="7331" y="2393"/>
                             <a:ext cx="3379" cy="2991"/>
                           </a:xfrm>
                           <a:prstGeom prst="rect">
@@ -2751,7 +3853,7 @@
                         <wps:spPr bwMode="auto">
                           <a:xfrm>
                             <a:off x="7589" y="3300"/>
-                            <a:ext cx="392" cy="360"/>
+                            <a:ext cx="454" cy="360"/>
                           </a:xfrm>
                           <a:prstGeom prst="ellipse">
                             <a:avLst/>
@@ -2791,7 +3893,7 @@
                         <wps:spPr bwMode="auto">
                           <a:xfrm>
                             <a:off x="7597" y="3910"/>
-                            <a:ext cx="398" cy="690"/>
+                            <a:ext cx="462" cy="690"/>
                           </a:xfrm>
                           <a:prstGeom prst="upDownArrow">
                             <a:avLst>
@@ -2834,7 +3936,7 @@
                         <wps:spPr bwMode="auto">
                           <a:xfrm>
                             <a:off x="7605" y="4822"/>
-                            <a:ext cx="391" cy="363"/>
+                            <a:ext cx="454" cy="363"/>
                           </a:xfrm>
                           <a:prstGeom prst="ellipse">
                             <a:avLst/>
@@ -2874,7 +3976,7 @@
                         <wps:spPr bwMode="auto">
                           <a:xfrm>
                             <a:off x="7590" y="2667"/>
-                            <a:ext cx="391" cy="363"/>
+                            <a:ext cx="454" cy="363"/>
                           </a:xfrm>
                           <a:prstGeom prst="ellipse">
                             <a:avLst/>
@@ -2920,8 +4022,8 @@
           </mc:Choice>
           <mc:Fallback>
             <w:pict>
-              <v:group w14:anchorId="16AE1013" id="Grupo 398" o:spid="_x0000_s1029" style="position:absolute;left:0;text-align:left;margin-left:255.45pt;margin-top:37.75pt;width:168.95pt;height:149.55pt;z-index:251679744;mso-position-horizontal-relative:margin" coordorigin="7362,2393" coordsize="3379,2991" o:gfxdata="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">
-                <v:shape id="_x0000_s1030" type="#_x0000_t202" style="position:absolute;left:7362;top:2393;width:3379;height:2991;visibility:visible;mso-wrap-style:square;v-text-anchor:top" o:gfxdata="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">
+              <v:group w14:anchorId="61A6BF87" id="Grupo 398" o:spid="_x0000_s1035" style="position:absolute;left:0;text-align:left;margin-left:265.2pt;margin-top:21.7pt;width:145.45pt;height:149.55pt;z-index:251656192;mso-position-horizontal-relative:margin" coordorigin="7331,2393" coordsize="3379,2991" o:gfxdata="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">
+                <v:shape id="_x0000_s1036" type="#_x0000_t202" style="position:absolute;left:7331;top:2393;width:3379;height:2991;visibility:visible;mso-wrap-style:square;v-text-anchor:top" o:gfxdata="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">
                   <v:textbox>
                     <w:txbxContent>
                       <w:p>
@@ -3005,7 +4107,7 @@
                     </w:txbxContent>
                   </v:textbox>
                 </v:shape>
-                <v:oval id="Oval 398" o:spid="_x0000_s1031" style="position:absolute;left:7589;top:3300;width:392;height:360;visibility:visible;mso-wrap-style:square;v-text-anchor:top" o:gfxdata="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" fillcolor="#4bacc6" stroked="f" strokeweight="2.5pt">
+                <v:oval id="Oval 398" o:spid="_x0000_s1037" style="position:absolute;left:7589;top:3300;width:454;height:360;visibility:visible;mso-wrap-style:square;v-text-anchor:top" o:gfxdata="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" fillcolor="#4bacc6" stroked="f" strokeweight="2.5pt">
                   <v:shadow color="#868686"/>
                 </v:oval>
                 <v:shapetype id="_x0000_t70" coordsize="21600,21600" o:spt="70" adj="5400,4320" path="m10800,l21600@0@3@0@3@2,21600@2,10800,21600,0@2@1@2@1@0,0@0xe">
@@ -3024,14 +4126,14 @@
                     <v:h position="#0,#1" xrange="0,10800" yrange="0,10800"/>
                   </v:handles>
                 </v:shapetype>
-                <v:shape id="AutoShape 399" o:spid="_x0000_s1032" type="#_x0000_t70" style="position:absolute;left:7597;top:3910;width:398;height:690;visibility:visible;mso-wrap-style:square;v-text-anchor:top" o:gfxdata="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" fillcolor="#9bbb59" stroked="f" strokeweight="2.5pt">
+                <v:shape id="AutoShape 399" o:spid="_x0000_s1038" type="#_x0000_t70" style="position:absolute;left:7597;top:3910;width:462;height:690;visibility:visible;mso-wrap-style:square;v-text-anchor:top" o:gfxdata="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" adj=",5015" fillcolor="#9bbb59" stroked="f" strokeweight="2.5pt">
                   <v:shadow color="#868686"/>
                   <v:textbox style="layout-flow:vertical-ideographic"/>
                 </v:shape>
-                <v:oval id="Oval 400" o:spid="_x0000_s1033" style="position:absolute;left:7605;top:4822;width:391;height:363;visibility:visible;mso-wrap-style:square;v-text-anchor:top" o:gfxdata="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" fillcolor="#f79646" stroked="f" strokeweight="2.5pt">
+                <v:oval id="Oval 400" o:spid="_x0000_s1039" style="position:absolute;left:7605;top:4822;width:454;height:363;visibility:visible;mso-wrap-style:square;v-text-anchor:top" o:gfxdata="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" fillcolor="#f79646" stroked="f" strokeweight="2.5pt">
                   <v:shadow color="#868686"/>
                 </v:oval>
-                <v:oval id="Oval 401" o:spid="_x0000_s1034" style="position:absolute;left:7590;top:2667;width:391;height:363;visibility:visible;mso-wrap-style:square;v-text-anchor:top" o:gfxdata="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" fillcolor="#c0504d" stroked="f" strokeweight="2.5pt">
+                <v:oval id="Oval 401" o:spid="_x0000_s1040" style="position:absolute;left:7590;top:2667;width:454;height:363;visibility:visible;mso-wrap-style:square;v-text-anchor:top" o:gfxdata="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" fillcolor="#c0504d" stroked="f" strokeweight="2.5pt">
                   <v:shadow color="#868686"/>
                 </v:oval>
                 <w10:wrap anchorx="margin"/>
@@ -3040,24 +4142,6 @@
           </mc:Fallback>
         </mc:AlternateContent>
       </w:r>
-      <w:r>
-        <w:rPr>
-          <w:rFonts w:ascii="Arial" w:eastAsia="Arial" w:hAnsi="Arial" w:cs="Arial"/>
-          <w:noProof w:val="0"/>
-          <w:color w:val="404040"/>
-        </w:rPr>
-        <w:t>Excepcionalmente, los Jefes de subgrupo podrán comunicarse con el profesor o el cliente si la situación lo requiriese.</w:t>
-      </w:r>
-    </w:p>
-    <w:p>
-      <w:pPr>
-        <w:ind w:firstLine="284"/>
-        <w:rPr>
-          <w:rFonts w:ascii="Arial" w:eastAsia="Arial" w:hAnsi="Arial" w:cs="Arial"/>
-          <w:noProof w:val="0"/>
-          <w:color w:val="404040"/>
-        </w:rPr>
-      </w:pPr>
       <w:r>
         <w:rPr>
           <w:rFonts w:ascii="Arial" w:eastAsia="Arial" w:hAnsi="Arial" w:cs="Arial"/>
@@ -3067,13 +4151,13 @@
         <mc:AlternateContent>
           <mc:Choice Requires="wpg">
             <w:drawing>
-              <wp:anchor distT="0" distB="0" distL="114300" distR="114300" simplePos="0" relativeHeight="251678720" behindDoc="0" locked="0" layoutInCell="1" allowOverlap="1" wp14:anchorId="7FAC2BB1" wp14:editId="0B151A0B">
+              <wp:anchor distT="0" distB="0" distL="114300" distR="114300" simplePos="0" relativeHeight="251655168" behindDoc="0" locked="0" layoutInCell="1" allowOverlap="1" wp14:anchorId="00E7FBA2" wp14:editId="5EAD22CF">
                 <wp:simplePos x="0" y="0"/>
                 <wp:positionH relativeFrom="column">
-                  <wp:posOffset>-73973</wp:posOffset>
+                  <wp:posOffset>-45085</wp:posOffset>
                 </wp:positionH>
                 <wp:positionV relativeFrom="paragraph">
-                  <wp:posOffset>-6985</wp:posOffset>
+                  <wp:posOffset>156210</wp:posOffset>
                 </wp:positionV>
                 <wp:extent cx="3113405" cy="2487930"/>
                 <wp:effectExtent l="0" t="0" r="10795" b="26670"/>
@@ -3897,7 +4981,7 @@
           </mc:Choice>
           <mc:Fallback>
             <w:pict>
-              <v:group w14:anchorId="32365000" id="Grupo 375" o:spid="_x0000_s1026" style="position:absolute;margin-left:-5.8pt;margin-top:-.55pt;width:245.15pt;height:195.9pt;z-index:251678720" coordorigin="1848,2203" coordsize="4903,3918" o:gfxdata="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">
+              <v:group w14:anchorId="5095FA1A" id="Grupo 375" o:spid="_x0000_s1026" style="position:absolute;margin-left:-3.55pt;margin-top:12.3pt;width:245.15pt;height:195.9pt;z-index:251655168" coordorigin="1848,2203" coordsize="4903,3918" o:gfxdata="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">
                 <v:oval id="Oval 374" o:spid="_x0000_s1027" style="position:absolute;left:4064;top:3653;width:392;height:360;visibility:visible;mso-wrap-style:square;v-text-anchor:top" o:gfxdata="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" fillcolor="#4bacc6" stroked="f" strokeweight="2.5pt">
                   <v:shadow color="#868686"/>
                 </v:oval>
@@ -4009,6 +5093,37 @@
     </w:p>
     <w:p>
       <w:pPr>
+        <w:ind w:firstLine="284"/>
+        <w:rPr>
+          <w:rFonts w:ascii="Arial" w:eastAsia="Arial" w:hAnsi="Arial" w:cs="Arial"/>
+          <w:noProof w:val="0"/>
+          <w:color w:val="404040"/>
+        </w:rPr>
+      </w:pPr>
+    </w:p>
+    <w:p>
+      <w:pPr>
+        <w:rPr>
+          <w:u w:val="single"/>
+        </w:rPr>
+      </w:pPr>
+    </w:p>
+    <w:p>
+      <w:pPr>
+        <w:rPr>
+          <w:u w:val="single"/>
+        </w:rPr>
+      </w:pPr>
+    </w:p>
+    <w:p>
+      <w:pPr>
+        <w:rPr>
+          <w:u w:val="single"/>
+        </w:rPr>
+      </w:pPr>
+    </w:p>
+    <w:p>
+      <w:pPr>
         <w:rPr>
           <w:u w:val="single"/>
         </w:rPr>
@@ -4022,13 +5137,13 @@
         <mc:AlternateContent>
           <mc:Choice Requires="wps">
             <w:drawing>
-              <wp:anchor distT="45720" distB="45720" distL="114300" distR="114300" simplePos="0" relativeHeight="251681792" behindDoc="0" locked="0" layoutInCell="1" allowOverlap="1" wp14:anchorId="020024C9" wp14:editId="5A8FE1C6">
+              <wp:anchor distT="45720" distB="45720" distL="114300" distR="114300" simplePos="0" relativeHeight="251658240" behindDoc="0" locked="0" layoutInCell="1" allowOverlap="1" wp14:anchorId="319D8909" wp14:editId="039EE24F">
                 <wp:simplePos x="0" y="0"/>
                 <wp:positionH relativeFrom="margin">
-                  <wp:posOffset>3287708</wp:posOffset>
+                  <wp:posOffset>1604645</wp:posOffset>
                 </wp:positionH>
                 <wp:positionV relativeFrom="paragraph">
-                  <wp:posOffset>495935</wp:posOffset>
+                  <wp:posOffset>44450</wp:posOffset>
                 </wp:positionV>
                 <wp:extent cx="2360930" cy="299720"/>
                 <wp:effectExtent l="0" t="0" r="0" b="5080"/>
@@ -4095,7 +5210,7 @@
           </mc:Choice>
           <mc:Fallback>
             <w:pict>
-              <v:shape w14:anchorId="020024C9" id="Cuadro de texto 2" o:spid="_x0000_s1035" type="#_x0000_t202" style="position:absolute;left:0;text-align:left;margin-left:258.85pt;margin-top:39.05pt;width:185.9pt;height:23.6pt;z-index:251681792;visibility:visible;mso-wrap-style:square;mso-width-percent:400;mso-height-percent:0;mso-wrap-distance-left:9pt;mso-wrap-distance-top:3.6pt;mso-wrap-distance-right:9pt;mso-wrap-distance-bottom:3.6pt;mso-position-horizontal:absolute;mso-position-horizontal-relative:margin;mso-position-vertical:absolute;mso-position-vertical-relative:text;mso-width-percent:400;mso-height-percent:0;mso-width-relative:margin;mso-height-relative:margin;v-text-anchor:top" o:gfxdata="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" stroked="f">
+              <v:shape w14:anchorId="319D8909" id="_x0000_s1041" type="#_x0000_t202" style="position:absolute;left:0;text-align:left;margin-left:126.35pt;margin-top:3.5pt;width:185.9pt;height:23.6pt;z-index:251658240;visibility:visible;mso-wrap-style:square;mso-width-percent:400;mso-height-percent:0;mso-wrap-distance-left:9pt;mso-wrap-distance-top:3.6pt;mso-wrap-distance-right:9pt;mso-wrap-distance-bottom:3.6pt;mso-position-horizontal:absolute;mso-position-horizontal-relative:margin;mso-position-vertical:absolute;mso-position-vertical-relative:text;mso-width-percent:400;mso-height-percent:0;mso-width-relative:margin;mso-height-relative:margin;v-text-anchor:top" o:gfxdata="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" stroked="f">
                 <v:textbox>
                   <w:txbxContent>
                     <w:p>
@@ -4122,9 +5237,37 @@
     </w:p>
     <w:p>
       <w:pPr>
+        <w:rPr>
+          <w:u w:val="single"/>
+        </w:rPr>
+      </w:pPr>
+    </w:p>
+    <w:p>
+      <w:pPr>
+        <w:rPr>
+          <w:u w:val="single"/>
+        </w:rPr>
+      </w:pPr>
+    </w:p>
+    <w:p>
+      <w:pPr>
+        <w:rPr>
+          <w:u w:val="single"/>
+        </w:rPr>
+      </w:pPr>
+    </w:p>
+    <w:p>
+      <w:pPr>
+        <w:rPr>
+          <w:u w:val="single"/>
+        </w:rPr>
+      </w:pPr>
+    </w:p>
+    <w:p>
+      <w:pPr>
         <w:pStyle w:val="Ttulo1"/>
       </w:pPr>
-      <w:bookmarkStart w:id="5" w:name="_Toc439896380"/>
+      <w:bookmarkStart w:id="5" w:name="_Toc440106517"/>
       <w:r>
         <w:lastRenderedPageBreak/>
         <w:t>4</w:t>
@@ -4308,6 +5451,11 @@
       <w:pPr>
         <w:spacing w:before="240"/>
       </w:pPr>
+    </w:p>
+    <w:p>
+      <w:pPr>
+        <w:spacing w:before="240"/>
+      </w:pPr>
       <w:r>
         <w:t>ACTA REUNION 21/12/2015</w:t>
       </w:r>
@@ -4456,9 +5604,6 @@
       <w:pPr>
         <w:spacing w:before="240"/>
       </w:pPr>
-      <w:r>
-        <w:t>Reunion primera por skype: dia : reparto de tareas de segundo entregable y lo que nos toco a cada uno</w:t>
-      </w:r>
     </w:p>
     <w:p>
       <w:pPr>
@@ -4466,7 +5611,202 @@
       </w:pPr>
       <w:r>
         <w:lastRenderedPageBreak/>
-        <w:t>Reunion segunda por skype : dia: reparto de documentos que quedan.</w:t>
+        <w:t>ACTA REUNION 04/01/2016</w:t>
+      </w:r>
+    </w:p>
+    <w:p>
+      <w:pPr>
+        <w:pStyle w:val="Prrafodelista"/>
+        <w:numPr>
+          <w:ilvl w:val="0"/>
+          <w:numId w:val="18"/>
+        </w:numPr>
+        <w:spacing w:before="240"/>
+        <w:ind w:left="142" w:hanging="142"/>
+      </w:pPr>
+      <w:r>
+        <w:t xml:space="preserve">Asunto: </w:t>
+      </w:r>
+      <w:r>
+        <w:t>Grandes cambios en los Casos de Uso</w:t>
+      </w:r>
+      <w:r>
+        <w:t>.</w:t>
+      </w:r>
+    </w:p>
+    <w:p>
+      <w:pPr>
+        <w:pStyle w:val="Prrafodelista"/>
+        <w:numPr>
+          <w:ilvl w:val="0"/>
+          <w:numId w:val="18"/>
+        </w:numPr>
+        <w:spacing w:before="240"/>
+        <w:ind w:left="142" w:hanging="142"/>
+      </w:pPr>
+      <w:r>
+        <w:t xml:space="preserve">Duracion: </w:t>
+      </w:r>
+      <w:r>
+        <w:t>Una hora</w:t>
+      </w:r>
+    </w:p>
+    <w:p>
+      <w:pPr>
+        <w:pStyle w:val="Prrafodelista"/>
+        <w:numPr>
+          <w:ilvl w:val="0"/>
+          <w:numId w:val="18"/>
+        </w:numPr>
+        <w:spacing w:before="240"/>
+        <w:ind w:left="142" w:hanging="142"/>
+      </w:pPr>
+      <w:r>
+        <w:t xml:space="preserve">Integrantes: </w:t>
+      </w:r>
+      <w:r>
+        <w:t>Jefe de equipo y jefes de subgrupos</w:t>
+      </w:r>
+      <w:r>
+        <w:t>.</w:t>
+      </w:r>
+    </w:p>
+    <w:p>
+      <w:pPr>
+        <w:pStyle w:val="Prrafodelista"/>
+        <w:numPr>
+          <w:ilvl w:val="0"/>
+          <w:numId w:val="18"/>
+        </w:numPr>
+        <w:spacing w:before="240"/>
+        <w:ind w:left="142" w:hanging="142"/>
+      </w:pPr>
+      <w:r>
+        <w:t>Puntos tratados:</w:t>
+      </w:r>
+    </w:p>
+    <w:p>
+      <w:pPr>
+        <w:pStyle w:val="Prrafodelista"/>
+        <w:numPr>
+          <w:ilvl w:val="0"/>
+          <w:numId w:val="19"/>
+        </w:numPr>
+        <w:spacing w:before="240"/>
+        <w:ind w:left="426" w:hanging="142"/>
+      </w:pPr>
+      <w:r>
+        <w:t xml:space="preserve">Con respecto a </w:t>
+      </w:r>
+      <w:r>
+        <w:t>la realización de los casos de uso</w:t>
+      </w:r>
+      <w:r>
+        <w:t>:</w:t>
+      </w:r>
+    </w:p>
+    <w:p>
+      <w:pPr>
+        <w:pStyle w:val="Prrafodelista"/>
+        <w:numPr>
+          <w:ilvl w:val="0"/>
+          <w:numId w:val="20"/>
+        </w:numPr>
+        <w:spacing w:before="240"/>
+        <w:ind w:left="993" w:hanging="284"/>
+      </w:pPr>
+      <w:r>
+        <w:t>No debe hacerse como si se tratase de un disgrama de flujos sino como una máquina de estados; cada caso de uso cambia el estado del sistema</w:t>
+      </w:r>
+    </w:p>
+    <w:p>
+      <w:pPr>
+        <w:pStyle w:val="Prrafodelista"/>
+        <w:numPr>
+          <w:ilvl w:val="0"/>
+          <w:numId w:val="20"/>
+        </w:numPr>
+        <w:spacing w:before="240"/>
+        <w:ind w:left="993" w:hanging="284"/>
+      </w:pPr>
+      <w:r>
+        <w:t>Para enlazar dos casos de uso la postcondición del primero deja al sistema en el estado que recoge la precondición del segundo</w:t>
+      </w:r>
+    </w:p>
+    <w:p>
+      <w:pPr>
+        <w:pStyle w:val="Prrafodelista"/>
+        <w:numPr>
+          <w:ilvl w:val="0"/>
+          <w:numId w:val="20"/>
+        </w:numPr>
+        <w:spacing w:before="240"/>
+        <w:ind w:left="993" w:hanging="284"/>
+      </w:pPr>
+      <w:r>
+        <w:t>En nuestro caso, estos estados son básicamente las ventanas mostradas en pantalla</w:t>
+      </w:r>
+    </w:p>
+    <w:p>
+      <w:pPr>
+        <w:pStyle w:val="Prrafodelista"/>
+        <w:numPr>
+          <w:ilvl w:val="0"/>
+          <w:numId w:val="19"/>
+        </w:numPr>
+        <w:spacing w:before="240"/>
+        <w:ind w:left="426" w:hanging="142"/>
+      </w:pPr>
+      <w:r>
+        <w:t>Con respecto a la eliminación de ciertos casos de uso:</w:t>
+      </w:r>
+    </w:p>
+    <w:p>
+      <w:pPr>
+        <w:pStyle w:val="Prrafodelista"/>
+        <w:numPr>
+          <w:ilvl w:val="0"/>
+          <w:numId w:val="22"/>
+        </w:numPr>
+        <w:spacing w:before="240"/>
+        <w:ind w:left="993" w:hanging="284"/>
+      </w:pPr>
+      <w:r>
+        <w:t>Vamos a evitar casos de uso que representen transiciones o menus ya que estos no son interacción del usuario</w:t>
+      </w:r>
+    </w:p>
+    <w:p>
+      <w:pPr>
+        <w:pStyle w:val="Prrafodelista"/>
+        <w:numPr>
+          <w:ilvl w:val="0"/>
+          <w:numId w:val="22"/>
+        </w:numPr>
+        <w:spacing w:before="240"/>
+        <w:ind w:left="993" w:hanging="284"/>
+      </w:pPr>
+      <w:r>
+        <w:t>Quedan por modificar un par de casos, en particular "Añadir usuario" y "Ver base de datos", que están escritos como si fueran transiciones</w:t>
+      </w:r>
+    </w:p>
+    <w:p>
+      <w:pPr>
+        <w:pStyle w:val="Prrafodelista"/>
+        <w:numPr>
+          <w:ilvl w:val="0"/>
+          <w:numId w:val="21"/>
+        </w:numPr>
+        <w:spacing w:before="240"/>
+        <w:ind w:left="142" w:hanging="142"/>
+      </w:pPr>
+      <w:r>
+        <w:t xml:space="preserve">Realizada </w:t>
+      </w:r>
+      <w:r>
+        <w:t>por Skype</w:t>
+      </w:r>
+      <w:r>
+        <w:t>.</w:t>
       </w:r>
     </w:p>
     <w:p/>
@@ -4474,51 +5814,204 @@
       <w:pPr>
         <w:pStyle w:val="Ttulo1"/>
       </w:pPr>
-      <w:bookmarkStart w:id="6" w:name="_Toc439896381"/>
+      <w:bookmarkStart w:id="6" w:name="_Toc440106518"/>
       <w:r>
         <w:lastRenderedPageBreak/>
         <w:t>5</w:t>
       </w:r>
       <w:r>
-        <w:t>. Comunicación</w:t>
+        <w:t xml:space="preserve">. </w:t>
+      </w:r>
+      <w:r>
+        <w:t>Herramientas para la c</w:t>
+      </w:r>
+      <w:r>
+        <w:t>omunicación</w:t>
       </w:r>
       <w:bookmarkEnd w:id="6"/>
     </w:p>
     <w:p>
       <w:pPr>
-        <w:pStyle w:val="Listaconnmeros2"/>
-        <w:numPr>
-          <w:ilvl w:val="0"/>
-          <w:numId w:val="0"/>
-        </w:numPr>
-      </w:pPr>
-    </w:p>
-    <w:p>
-      <w:pPr>
-        <w:pStyle w:val="Listaconnmeros2"/>
-        <w:numPr>
-          <w:ilvl w:val="0"/>
-          <w:numId w:val="0"/>
-        </w:numPr>
-      </w:pPr>
-    </w:p>
-    <w:p>
-      <w:pPr>
-        <w:pStyle w:val="Listaconnmeros2"/>
-        <w:numPr>
-          <w:ilvl w:val="0"/>
-          <w:numId w:val="0"/>
-        </w:numPr>
-      </w:pPr>
-    </w:p>
-    <w:p>
-      <w:pPr>
-        <w:pStyle w:val="Listaconnmeros2"/>
-        <w:numPr>
-          <w:ilvl w:val="0"/>
-          <w:numId w:val="0"/>
-        </w:numPr>
-      </w:pPr>
+        <w:spacing w:before="240"/>
+        <w:ind w:firstLine="284"/>
+      </w:pPr>
+      <w:r>
+        <w:t>La comunicación entre los distintos componentes del equipo</w:t>
+      </w:r>
+      <w:r>
+        <w:t>,</w:t>
+      </w:r>
+      <w:r>
+        <w:t xml:space="preserve"> que ya se ha descrito anteriormente</w:t>
+      </w:r>
+      <w:r>
+        <w:t>,</w:t>
+      </w:r>
+      <w:r>
+        <w:t xml:space="preserve"> se realizará </w:t>
+      </w:r>
+      <w:r>
+        <w:t>principalmente por Skype</w:t>
+      </w:r>
+      <w:r>
+        <w:t>.</w:t>
+      </w:r>
+      <w:r>
+        <w:t xml:space="preserve"> </w:t>
+      </w:r>
+      <w:r>
+        <w:t xml:space="preserve">Se utilizará </w:t>
+      </w:r>
+      <w:r>
+        <w:t xml:space="preserve">para reuniones que no se puedan realizar en persona en las que haya que </w:t>
+      </w:r>
+      <w:r>
+        <w:t xml:space="preserve">tratar bastantes temas </w:t>
+      </w:r>
+      <w:r>
+        <w:t xml:space="preserve">y se vaya a hablar sobre la mayoría del proyecto. </w:t>
+      </w:r>
+    </w:p>
+    <w:p>
+      <w:pPr>
+        <w:spacing w:before="240"/>
+        <w:ind w:firstLine="284"/>
+      </w:pPr>
+      <w:r>
+        <w:t xml:space="preserve">Para aclaraciones más </w:t>
+      </w:r>
+      <w:r>
+        <w:t>pequeñas y precisas hemos creado una cuenta de correo grupal en Google Groups en la que podemos enviar correos que puedan ver todos los componentes del equipo. Esta herramienta se usará sobre todo para mandar las actas de las reuniones presenciales o vía</w:t>
+      </w:r>
+      <w:r>
+        <w:t xml:space="preserve"> Skype y para dudas puntuales </w:t>
+      </w:r>
+      <w:r>
+        <w:t xml:space="preserve">que sirvan </w:t>
+      </w:r>
+      <w:r>
+        <w:t>a</w:t>
+      </w:r>
+      <w:r>
+        <w:t xml:space="preserve"> todo el mundo y así n</w:t>
+      </w:r>
+      <w:r>
+        <w:t>adie cometa el mismo error que s</w:t>
+      </w:r>
+      <w:r>
+        <w:t>u compañero</w:t>
+      </w:r>
+      <w:r>
+        <w:t>. Es una forma de optimizar el trabajo.</w:t>
+      </w:r>
+    </w:p>
+    <w:p>
+      <w:pPr>
+        <w:pStyle w:val="Encabezado2"/>
+        <w:rPr>
+          <w:sz w:val="22"/>
+          <w:szCs w:val="22"/>
+        </w:rPr>
+      </w:pPr>
+      <w:r>
+        <w:rPr>
+          <w:sz w:val="22"/>
+          <w:szCs w:val="22"/>
+        </w:rPr>
+        <w:t>Skype</w:t>
+      </w:r>
+    </w:p>
+    <w:p>
+      <w:pPr>
+        <w:spacing w:before="240"/>
+        <w:ind w:firstLine="284"/>
+      </w:pPr>
+      <w:r>
+        <w:t>Skype es un software que permite comunicaciones de te</w:t>
+      </w:r>
+      <w:r>
+        <w:t>xto, voz y vídeo sobre Internet. Hoy en día es</w:t>
+      </w:r>
+      <w:r>
+        <w:t xml:space="preserve"> una herramienta muy utilizada, ya que te permite comunicarte de diversas maneras con otras personas auque esten muy lejos.</w:t>
+      </w:r>
+      <w:r>
+        <w:t xml:space="preserve"> </w:t>
+      </w:r>
+      <w:r>
+        <w:t xml:space="preserve">Lo puedes utilizar desde distintos aparatos: </w:t>
+      </w:r>
+      <w:r>
+        <w:t>Ordenador, telefono móvil, tablet</w:t>
+      </w:r>
+      <w:r>
+        <w:t xml:space="preserve">, PSP. </w:t>
+      </w:r>
+    </w:p>
+    <w:p>
+      <w:pPr>
+        <w:pStyle w:val="Encabezado2"/>
+        <w:rPr>
+          <w:sz w:val="22"/>
+          <w:szCs w:val="22"/>
+        </w:rPr>
+      </w:pPr>
+      <w:r>
+        <w:rPr>
+          <w:sz w:val="22"/>
+          <w:szCs w:val="22"/>
+        </w:rPr>
+        <w:t xml:space="preserve">Google </w:t>
+      </w:r>
+      <w:proofErr w:type="spellStart"/>
+      <w:r>
+        <w:rPr>
+          <w:sz w:val="22"/>
+          <w:szCs w:val="22"/>
+        </w:rPr>
+        <w:t>Groups</w:t>
+      </w:r>
+      <w:proofErr w:type="spellEnd"/>
+    </w:p>
+    <w:p>
+      <w:pPr>
+        <w:spacing w:before="240"/>
+        <w:ind w:firstLine="284"/>
+      </w:pPr>
+      <w:r>
+        <w:t>Google Groups</w:t>
+      </w:r>
+      <w:r>
+        <w:t xml:space="preserve"> es una herramienta </w:t>
+      </w:r>
+      <w:r>
+        <w:t>mucho menos expandida por lo menos en España y consiste en un correo electrónico grupal. Cuando mandas un correo se lo envias a una lista de mails que has reunido previamente a la hora de crear el Google Group.</w:t>
+      </w:r>
+    </w:p>
+    <w:p>
+      <w:pPr>
+        <w:ind w:firstLine="284"/>
+      </w:pPr>
+      <w:r>
+        <w:t>Si fallara Skype o en caso de que alguno de los miembros que van a intervenir en la reunión no pudiera usar esta plataforma, se buscarí</w:t>
+      </w:r>
+      <w:r>
+        <w:t>a una forma alternativa que serí</w:t>
+      </w:r>
+      <w:r>
+        <w:t xml:space="preserve">a fijada por los participantes de la reunión. Se podrían utilizar servicios de mensajería instantánea como Windows Live </w:t>
+      </w:r>
+      <w:r>
+        <w:t xml:space="preserve">Messenger u otras. </w:t>
+      </w:r>
+    </w:p>
+    <w:p>
+      <w:pPr>
+        <w:ind w:firstLine="284"/>
+      </w:pPr>
+      <w:r>
+        <w:t>También se podrían usar las llamadas telefónicas en casos extremos y sobre todo entre los miembros de un mismo subgrupo para resolver dudas internas de los trabajos que se les ha asignado.</w:t>
+      </w:r>
     </w:p>
     <w:p>
       <w:pPr>
@@ -4536,7 +6029,7 @@
       <w:pPr>
         <w:pStyle w:val="Encabezado1"/>
       </w:pPr>
-      <w:bookmarkStart w:id="7" w:name="_Toc439896382"/>
+      <w:bookmarkStart w:id="7" w:name="_Toc440106519"/>
       <w:r>
         <w:lastRenderedPageBreak/>
         <w:t>6. Plan de informes y de adquisición de recursos</w:t>
@@ -4549,16 +6042,30 @@
         <w:ind w:firstLine="284"/>
       </w:pPr>
       <w:r>
-        <w:t>Cada subgrupo realizará un informe detallado cada vez que termine una asignada, siguiendo la plantilla propuesta en el documento de Gestion de Configuración del Software.</w:t>
-      </w:r>
-    </w:p>
-    <w:p>
-      <w:pPr>
-        <w:spacing w:before="240"/>
+        <w:t xml:space="preserve">Cada subgrupo realizará un informe detallado cada vez que termine una </w:t>
+      </w:r>
+      <w:r>
+        <w:t xml:space="preserve">tarea </w:t>
+      </w:r>
+      <w:r>
+        <w:t>asignada, siguiendo la plantilla propuesta en el documento de Gestion de Configuración del Software.</w:t>
+      </w:r>
+      <w:r>
+        <w:t xml:space="preserve"> Todos ellos contarán con una portada, un índice y un control de versiones para tener un control de cuando se ha relizado el trabajo y cuantos errores ha habido que corregir y/o completar. El resto dependerá de cada tarea y de los puntos a tratar.</w:t>
+      </w:r>
+    </w:p>
+    <w:p>
+      <w:pPr>
         <w:ind w:firstLine="284"/>
       </w:pPr>
       <w:r>
-        <w:t>Los recursos a disposición del equipo subren todo el proceso de elaboración del proyecto, por tanto no habrá ninguna adquisición de recursos adicionales.</w:t>
+        <w:t>Los rec</w:t>
+      </w:r>
+      <w:r>
+        <w:t>ursos a disposición del equipo c</w:t>
+      </w:r>
+      <w:r>
+        <w:t>ubren todo el proceso de elaboración del proyecto, por tanto no habrá ninguna adquisición de recursos adicionales.</w:t>
       </w:r>
     </w:p>
     <w:p/>
@@ -4576,19 +6083,362 @@
       <w:pPr>
         <w:pStyle w:val="Encabezado1"/>
       </w:pPr>
-      <w:bookmarkStart w:id="8" w:name="_Toc439896383"/>
+      <w:bookmarkStart w:id="8" w:name="_Toc440106520"/>
       <w:r>
         <w:lastRenderedPageBreak/>
         <w:t>7. Plan de formación de plantilla y capacidades individuales</w:t>
       </w:r>
       <w:bookmarkEnd w:id="8"/>
+    </w:p>
+    <w:p>
+      <w:pPr>
+        <w:spacing w:before="240"/>
+        <w:ind w:firstLine="284"/>
+      </w:pPr>
+      <w:r>
+        <w:t>La formación principal del equipo proviene de las asignaturas más relacionadas con el proyecto, como son “Ingeniería del software” y “Tecnología de la programación”.</w:t>
+      </w:r>
+    </w:p>
+    <w:p>
+      <w:r>
+        <w:t>A continuación in</w:t>
+      </w:r>
+      <w:r>
+        <w:t>c</w:t>
+      </w:r>
+      <w:r>
+        <w:t>luímos las destrezas individuales de los componentes del equipo:</w:t>
+      </w:r>
+    </w:p>
+    <w:tbl>
+      <w:tblPr>
+        <w:tblStyle w:val="Tablaconcuadrcula"/>
+        <w:tblpPr w:leftFromText="141" w:rightFromText="141" w:vertAnchor="text" w:horzAnchor="margin" w:tblpY="-39"/>
+        <w:tblW w:w="0" w:type="auto"/>
+        <w:tblLook w:val="04A0" w:firstRow="1" w:lastRow="0" w:firstColumn="1" w:lastColumn="0" w:noHBand="0" w:noVBand="1"/>
+      </w:tblPr>
+      <w:tblGrid>
+        <w:gridCol w:w="2405"/>
+        <w:gridCol w:w="2693"/>
+        <w:gridCol w:w="3316"/>
+      </w:tblGrid>
+      <w:tr>
+        <w:trPr>
+          <w:cnfStyle w:val="100000000000" w:firstRow="1" w:lastRow="0" w:firstColumn="0" w:lastColumn="0" w:oddVBand="0" w:evenVBand="0" w:oddHBand="0" w:evenHBand="0" w:firstRowFirstColumn="0" w:firstRowLastColumn="0" w:lastRowFirstColumn="0" w:lastRowLastColumn="0"/>
+        </w:trPr>
+        <w:tc>
+          <w:tcPr>
+            <w:tcW w:w="2405" w:type="dxa"/>
+          </w:tcPr>
+          <w:p>
+            <w:pPr>
+              <w:jc w:val="center"/>
+            </w:pPr>
+            <w:r>
+              <w:t>Nombre</w:t>
+            </w:r>
+          </w:p>
+        </w:tc>
+        <w:tc>
+          <w:tcPr>
+            <w:tcW w:w="2693" w:type="dxa"/>
+          </w:tcPr>
+          <w:p>
+            <w:pPr>
+              <w:jc w:val="center"/>
+            </w:pPr>
+            <w:r>
+              <w:t>Contacto</w:t>
+            </w:r>
+          </w:p>
+        </w:tc>
+        <w:tc>
+          <w:tcPr>
+            <w:tcW w:w="3316" w:type="dxa"/>
+          </w:tcPr>
+          <w:p>
+            <w:pPr>
+              <w:jc w:val="center"/>
+            </w:pPr>
+            <w:r>
+              <w:t>Tecnología dominada (nivel)</w:t>
+            </w:r>
+          </w:p>
+        </w:tc>
+      </w:tr>
+      <w:tr>
+        <w:tc>
+          <w:tcPr>
+            <w:tcW w:w="2405" w:type="dxa"/>
+          </w:tcPr>
+          <w:p>
+            <w:pPr>
+              <w:jc w:val="center"/>
+            </w:pPr>
+            <w:r>
+              <w:t>Álvaro Rodríguez</w:t>
+            </w:r>
+          </w:p>
+        </w:tc>
+        <w:tc>
+          <w:tcPr>
+            <w:tcW w:w="2693" w:type="dxa"/>
+          </w:tcPr>
+          <w:p>
+            <w:pPr>
+              <w:jc w:val="center"/>
+            </w:pPr>
+            <w:r>
+              <w:t>alvarr11@ucm.es</w:t>
+            </w:r>
+          </w:p>
+        </w:tc>
+        <w:tc>
+          <w:tcPr>
+            <w:tcW w:w="3316" w:type="dxa"/>
+          </w:tcPr>
+          <w:p>
+            <w:pPr>
+              <w:jc w:val="center"/>
+            </w:pPr>
+            <w:r>
+              <w:t>C++ (medio), Java (medio), MySQL (medio-bajo)</w:t>
+            </w:r>
+          </w:p>
+        </w:tc>
+      </w:tr>
+      <w:tr>
+        <w:tc>
+          <w:tcPr>
+            <w:tcW w:w="2405" w:type="dxa"/>
+          </w:tcPr>
+          <w:p>
+            <w:pPr>
+              <w:jc w:val="center"/>
+            </w:pPr>
+            <w:r>
+              <w:t>Javier Pellejero</w:t>
+            </w:r>
+          </w:p>
+        </w:tc>
+        <w:tc>
+          <w:tcPr>
+            <w:tcW w:w="2693" w:type="dxa"/>
+          </w:tcPr>
+          <w:p>
+            <w:pPr>
+              <w:jc w:val="center"/>
+            </w:pPr>
+            <w:r>
+              <w:t>javpelle@ucm.es</w:t>
+            </w:r>
+          </w:p>
+        </w:tc>
+        <w:tc>
+          <w:tcPr>
+            <w:tcW w:w="3316" w:type="dxa"/>
+          </w:tcPr>
+          <w:p>
+            <w:pPr>
+              <w:jc w:val="center"/>
+            </w:pPr>
+            <w:r>
+              <w:t>C++ (medio), Java (medio)</w:t>
+            </w:r>
+          </w:p>
+        </w:tc>
+      </w:tr>
+      <w:tr>
+        <w:tc>
+          <w:tcPr>
+            <w:tcW w:w="2405" w:type="dxa"/>
+          </w:tcPr>
+          <w:p>
+            <w:pPr>
+              <w:jc w:val="center"/>
+            </w:pPr>
+            <w:r>
+              <w:t>Jesús Recio</w:t>
+            </w:r>
+          </w:p>
+        </w:tc>
+        <w:tc>
+          <w:tcPr>
+            <w:tcW w:w="2693" w:type="dxa"/>
+          </w:tcPr>
+          <w:p>
+            <w:pPr>
+              <w:jc w:val="center"/>
+            </w:pPr>
+            <w:r>
+              <w:t>jerecio</w:t>
+            </w:r>
+            <w:r>
+              <w:t>@ucm.es</w:t>
+            </w:r>
+          </w:p>
+        </w:tc>
+        <w:tc>
+          <w:tcPr>
+            <w:tcW w:w="3316" w:type="dxa"/>
+          </w:tcPr>
+          <w:p>
+            <w:pPr>
+              <w:jc w:val="center"/>
+            </w:pPr>
+            <w:r>
+              <w:t>C++ (medio), Java (medio)</w:t>
+            </w:r>
+          </w:p>
+        </w:tc>
+      </w:tr>
+      <w:tr>
+        <w:tc>
+          <w:tcPr>
+            <w:tcW w:w="2405" w:type="dxa"/>
+          </w:tcPr>
+          <w:p>
+            <w:pPr>
+              <w:jc w:val="center"/>
+            </w:pPr>
+            <w:r>
+              <w:t>Iván Prada</w:t>
+            </w:r>
+          </w:p>
+        </w:tc>
+        <w:tc>
+          <w:tcPr>
+            <w:tcW w:w="2693" w:type="dxa"/>
+          </w:tcPr>
+          <w:p>
+            <w:pPr>
+              <w:jc w:val="center"/>
+            </w:pPr>
+            <w:r>
+              <w:t>ivprada@ucm.es</w:t>
+            </w:r>
+          </w:p>
+        </w:tc>
+        <w:tc>
+          <w:tcPr>
+            <w:tcW w:w="3316" w:type="dxa"/>
+          </w:tcPr>
+          <w:p>
+            <w:pPr>
+              <w:jc w:val="center"/>
+            </w:pPr>
+            <w:r>
+              <w:t>C++ (medio), Java (medio)</w:t>
+            </w:r>
+          </w:p>
+        </w:tc>
+      </w:tr>
+      <w:tr>
+        <w:tc>
+          <w:tcPr>
+            <w:tcW w:w="2405" w:type="dxa"/>
+          </w:tcPr>
+          <w:p>
+            <w:pPr>
+              <w:jc w:val="center"/>
+            </w:pPr>
+            <w:r>
+              <w:t>Miguel Pascual</w:t>
+            </w:r>
+          </w:p>
+        </w:tc>
+        <w:tc>
+          <w:tcPr>
+            <w:tcW w:w="2693" w:type="dxa"/>
+          </w:tcPr>
+          <w:p>
+            <w:pPr>
+              <w:jc w:val="center"/>
+            </w:pPr>
+            <w:r>
+              <w:t>miguepas@ucm.es</w:t>
+            </w:r>
+          </w:p>
+        </w:tc>
+        <w:tc>
+          <w:tcPr>
+            <w:tcW w:w="3316" w:type="dxa"/>
+          </w:tcPr>
+          <w:p>
+            <w:pPr>
+              <w:jc w:val="center"/>
+            </w:pPr>
+            <w:r>
+              <w:t>C++ (medio), Java (medio)</w:t>
+            </w:r>
+          </w:p>
+        </w:tc>
+      </w:tr>
+      <w:tr>
+        <w:tc>
+          <w:tcPr>
+            <w:tcW w:w="2405" w:type="dxa"/>
+          </w:tcPr>
+          <w:p>
+            <w:pPr>
+              <w:jc w:val="center"/>
+            </w:pPr>
+            <w:r>
+              <w:t>Isabel Pérez</w:t>
+            </w:r>
+          </w:p>
+        </w:tc>
+        <w:tc>
+          <w:tcPr>
+            <w:tcW w:w="2693" w:type="dxa"/>
+          </w:tcPr>
+          <w:p>
+            <w:pPr>
+              <w:jc w:val="center"/>
+            </w:pPr>
+            <w:r>
+              <w:t>isaper04</w:t>
+            </w:r>
+            <w:r>
+              <w:t>@</w:t>
+            </w:r>
+            <w:r>
+              <w:t>ucm.es</w:t>
+            </w:r>
+          </w:p>
+        </w:tc>
+        <w:tc>
+          <w:tcPr>
+            <w:tcW w:w="3316" w:type="dxa"/>
+          </w:tcPr>
+          <w:p>
+            <w:pPr>
+              <w:jc w:val="center"/>
+            </w:pPr>
+            <w:r>
+              <w:t>C++ (medio), Java (medio)</w:t>
+            </w:r>
+          </w:p>
+        </w:tc>
+      </w:tr>
+    </w:tbl>
+    <w:p>
+      <w:pPr>
+        <w:spacing w:before="240"/>
+        <w:ind w:firstLine="284"/>
+      </w:pPr>
+      <w:r>
+        <w:t xml:space="preserve">Notese que solo nos interesamos por las habilidades relacionadas con </w:t>
+      </w:r>
+      <w:r>
+        <w:t>la tarea que tenemos que realizar. Si algunos miembros del equipo conocen programas o lenguajes que no vayamos a utilizar los hemos omitido.</w:t>
+      </w:r>
     </w:p>
     <w:p>
       <w:pPr>
         <w:tabs>
           <w:tab w:val="left" w:pos="4863"/>
         </w:tabs>
-        <w:spacing w:before="240" w:after="0"/>
       </w:pPr>
     </w:p>
     <w:p>
@@ -4600,13 +6450,6 @@
     </w:p>
     <w:p>
       <w:pPr>
-        <w:tabs>
-          <w:tab w:val="left" w:pos="4863"/>
-        </w:tabs>
-      </w:pPr>
-    </w:p>
-    <w:p>
-      <w:pPr>
         <w:jc w:val="left"/>
       </w:pPr>
       <w:r>
@@ -4617,7 +6460,7 @@
       <w:pPr>
         <w:pStyle w:val="Encabezado1"/>
       </w:pPr>
-      <w:bookmarkStart w:id="9" w:name="_Toc439896384"/>
+      <w:bookmarkStart w:id="9" w:name="_Toc440106521"/>
       <w:r>
         <w:lastRenderedPageBreak/>
         <w:t>8. Seguimiento del trabajo</w:t>
@@ -4626,10 +6469,208 @@
     </w:p>
     <w:p>
       <w:pPr>
-        <w:tabs>
-          <w:tab w:val="left" w:pos="4863"/>
-        </w:tabs>
-      </w:pPr>
+        <w:spacing w:before="240"/>
+        <w:ind w:firstLine="284"/>
+      </w:pPr>
+      <w:r>
+        <w:t>El seguimiento del trabajo se hace a través de ciertos programas que nos ayudan a tener un control de las t</w:t>
+      </w:r>
+      <w:r>
+        <w:t>areas</w:t>
+      </w:r>
+      <w:r>
+        <w:t xml:space="preserve"> que quedan por realizar, de qué</w:t>
+      </w:r>
+      <w:r>
+        <w:t xml:space="preserve"> miembros </w:t>
+      </w:r>
+      <w:r>
+        <w:t>las ejecutan y en cuánto tiempo deben estar acabadas.</w:t>
+      </w:r>
+    </w:p>
+    <w:p>
+      <w:pPr>
+        <w:spacing w:before="240"/>
+        <w:ind w:firstLine="284"/>
+      </w:pPr>
+      <w:r>
+        <w:t xml:space="preserve">Utilizaremos principalmente </w:t>
+      </w:r>
+      <w:r>
+        <w:t xml:space="preserve">el programa Pivotal Tracker y </w:t>
+      </w:r>
+      <w:r>
+        <w:t>Gantt</w:t>
+      </w:r>
+      <w:r>
+        <w:t>Project que nos ayudarán a tener un seguimiento constante del trabajo, ya que se pondran las tareas que debe realizar cada subgrupo, cuanto tiempo llevará realizarlas, quien las hará y además se podrán añadir las entregas y así planificarnos para llegar a tiempo.</w:t>
+      </w:r>
+    </w:p>
+    <w:p>
+      <w:pPr>
+        <w:pStyle w:val="Encabezado2"/>
+        <w:rPr>
+          <w:sz w:val="22"/>
+          <w:szCs w:val="22"/>
+        </w:rPr>
+      </w:pPr>
+      <w:proofErr w:type="spellStart"/>
+      <w:r>
+        <w:rPr>
+          <w:sz w:val="22"/>
+          <w:szCs w:val="22"/>
+        </w:rPr>
+        <w:t>Pivotal</w:t>
+      </w:r>
+      <w:proofErr w:type="spellEnd"/>
+      <w:r>
+        <w:rPr>
+          <w:sz w:val="22"/>
+          <w:szCs w:val="22"/>
+        </w:rPr>
+        <w:t xml:space="preserve"> </w:t>
+      </w:r>
+      <w:proofErr w:type="spellStart"/>
+      <w:r>
+        <w:rPr>
+          <w:sz w:val="22"/>
+          <w:szCs w:val="22"/>
+        </w:rPr>
+        <w:t>tracker</w:t>
+      </w:r>
+      <w:proofErr w:type="spellEnd"/>
+    </w:p>
+    <w:p>
+      <w:pPr>
+        <w:pStyle w:val="Standard"/>
+        <w:spacing w:before="240"/>
+        <w:ind w:firstLine="284"/>
+      </w:pPr>
+      <w:proofErr w:type="spellStart"/>
+      <w:r>
+        <w:t>Pivotal</w:t>
+      </w:r>
+      <w:proofErr w:type="spellEnd"/>
+      <w:r>
+        <w:t xml:space="preserve"> </w:t>
+      </w:r>
+      <w:proofErr w:type="spellStart"/>
+      <w:r>
+        <w:t>Tracker</w:t>
+      </w:r>
+      <w:proofErr w:type="spellEnd"/>
+      <w:r>
+        <w:t xml:space="preserve"> es un</w:t>
+      </w:r>
+      <w:r>
+        <w:t>a herramienta de gestión de proyectos ágiles</w:t>
+      </w:r>
+      <w:r>
+        <w:t xml:space="preserve"> y en los que es necesaria una coordinación de equipo. Permite descomponer </w:t>
+      </w:r>
+      <w:r>
+        <w:t xml:space="preserve">en varias tareas y entregas </w:t>
+      </w:r>
+      <w:r>
+        <w:t>según los requisitos del proyecto. El equipo trabaja en distintos hilos y los va completando. La herramienta incluye el intercambio de archivos, la gestión de tareas, el seguimiento de estas, la velocidad y planificación de iteraciones, la liberación de marcadores y la creación de gráficos.</w:t>
+      </w:r>
+    </w:p>
+    <w:p>
+      <w:pPr>
+        <w:pStyle w:val="Encabezado2"/>
+        <w:rPr>
+          <w:sz w:val="22"/>
+          <w:szCs w:val="22"/>
+        </w:rPr>
+      </w:pPr>
+      <w:proofErr w:type="spellStart"/>
+      <w:r>
+        <w:rPr>
+          <w:sz w:val="22"/>
+          <w:szCs w:val="22"/>
+        </w:rPr>
+        <w:t>GanttProject</w:t>
+      </w:r>
+      <w:proofErr w:type="spellEnd"/>
+      <w:r>
+        <w:rPr>
+          <w:sz w:val="22"/>
+          <w:szCs w:val="22"/>
+        </w:rPr>
+        <w:t>:</w:t>
+      </w:r>
+    </w:p>
+    <w:p>
+      <w:pPr>
+        <w:spacing w:before="240"/>
+        <w:ind w:firstLine="284"/>
+      </w:pPr>
+      <w:r>
+        <w:t>GanttProject es una aplicación de escritorio multiplataforma hecha en Java.</w:t>
+      </w:r>
+      <w:r>
+        <w:t xml:space="preserve"> Crea y modifica los diagramas de Gantt asociados a nuestra planificación de tareas. </w:t>
+      </w:r>
+      <w:r>
+        <w:t xml:space="preserve">En la columna </w:t>
+      </w:r>
+      <w:r>
+        <w:t>de la izquierda agregas</w:t>
+      </w:r>
+      <w:r>
+        <w:t xml:space="preserve"> las tareas o procesos</w:t>
+      </w:r>
+      <w:r>
+        <w:t xml:space="preserve"> con un nombre y duración y l</w:t>
+      </w:r>
+      <w:r>
+        <w:t>uego, a la derecha</w:t>
+      </w:r>
+      <w:r>
+        <w:t>,</w:t>
+      </w:r>
+      <w:r>
+        <w:t xml:space="preserve"> aparecerá la representación en forma de diagrama de Gantt.</w:t>
+      </w:r>
+    </w:p>
+    <w:p>
+      <w:pPr>
+        <w:pStyle w:val="Standard"/>
+        <w:ind w:firstLine="284"/>
+      </w:pPr>
+      <w:r>
+        <w:t xml:space="preserve">Mediante </w:t>
+      </w:r>
+      <w:r>
+        <w:t xml:space="preserve">el uso de </w:t>
+      </w:r>
+      <w:r>
+        <w:t>esta</w:t>
+      </w:r>
+      <w:r>
+        <w:t>s</w:t>
+      </w:r>
+      <w:r>
+        <w:t xml:space="preserve"> herramienta</w:t>
+      </w:r>
+      <w:r>
+        <w:t>s</w:t>
+      </w:r>
+      <w:r>
+        <w:t xml:space="preserve"> llevamos </w:t>
+      </w:r>
+      <w:r>
+        <w:t>la planificación y hacemos un seguimiento de lo que tenemos hecho, de lo que estamos haciendo y de lo que falta por hacer. Nos facilitan el trabajo pues una vez descompuesto el proyecto en tareas simplemente ponemos las fechas de entregas y gracias a estos programas repartimos mejor el trabajo.</w:t>
+      </w:r>
+      <w:r>
+        <w:t xml:space="preserve"> </w:t>
+      </w:r>
+      <w:r>
+        <w:t>Este seguimiento lo haran los jefes de subgrupo y el jefe de equipo</w:t>
+      </w:r>
+      <w:r>
+        <w:t xml:space="preserve"> que se encargará que dar su aprobado final antes de la entrega.</w:t>
+      </w:r>
     </w:p>
     <w:p>
       <w:pPr>
@@ -4847,7 +6888,7 @@
             <w:fldChar w:fldCharType="separate"/>
           </w:r>
           <w:r>
-            <w:t>11</w:t>
+            <w:t>01</w:t>
           </w:r>
           <w:r>
             <w:fldChar w:fldCharType="end"/>
@@ -5979,6 +8020,119 @@
     </w:lvl>
   </w:abstractNum>
   <w:abstractNum w:abstractNumId="10" w15:restartNumberingAfterBreak="0">
+    <w:nsid w:val="6CED7E32"/>
+    <w:multiLevelType w:val="hybridMultilevel"/>
+    <w:tmpl w:val="39FE1E2C"/>
+    <w:lvl w:ilvl="0" w:tplc="0C0A000B">
+      <w:start w:val="1"/>
+      <w:numFmt w:val="bullet"/>
+      <w:lvlText w:val=""/>
+      <w:lvlJc w:val="left"/>
+      <w:pPr>
+        <w:ind w:left="1146" w:hanging="360"/>
+      </w:pPr>
+      <w:rPr>
+        <w:rFonts w:ascii="Wingdings" w:hAnsi="Wingdings" w:hint="default"/>
+      </w:rPr>
+    </w:lvl>
+    <w:lvl w:ilvl="1" w:tplc="0C0A0003" w:tentative="1">
+      <w:start w:val="1"/>
+      <w:numFmt w:val="bullet"/>
+      <w:lvlText w:val="o"/>
+      <w:lvlJc w:val="left"/>
+      <w:pPr>
+        <w:ind w:left="1866" w:hanging="360"/>
+      </w:pPr>
+      <w:rPr>
+        <w:rFonts w:ascii="Courier New" w:hAnsi="Courier New" w:cs="Courier New" w:hint="default"/>
+      </w:rPr>
+    </w:lvl>
+    <w:lvl w:ilvl="2" w:tplc="0C0A0005" w:tentative="1">
+      <w:start w:val="1"/>
+      <w:numFmt w:val="bullet"/>
+      <w:lvlText w:val=""/>
+      <w:lvlJc w:val="left"/>
+      <w:pPr>
+        <w:ind w:left="2586" w:hanging="360"/>
+      </w:pPr>
+      <w:rPr>
+        <w:rFonts w:ascii="Wingdings" w:hAnsi="Wingdings" w:hint="default"/>
+      </w:rPr>
+    </w:lvl>
+    <w:lvl w:ilvl="3" w:tplc="0C0A0001" w:tentative="1">
+      <w:start w:val="1"/>
+      <w:numFmt w:val="bullet"/>
+      <w:lvlText w:val=""/>
+      <w:lvlJc w:val="left"/>
+      <w:pPr>
+        <w:ind w:left="3306" w:hanging="360"/>
+      </w:pPr>
+      <w:rPr>
+        <w:rFonts w:ascii="Symbol" w:hAnsi="Symbol" w:hint="default"/>
+      </w:rPr>
+    </w:lvl>
+    <w:lvl w:ilvl="4" w:tplc="0C0A0003" w:tentative="1">
+      <w:start w:val="1"/>
+      <w:numFmt w:val="bullet"/>
+      <w:lvlText w:val="o"/>
+      <w:lvlJc w:val="left"/>
+      <w:pPr>
+        <w:ind w:left="4026" w:hanging="360"/>
+      </w:pPr>
+      <w:rPr>
+        <w:rFonts w:ascii="Courier New" w:hAnsi="Courier New" w:cs="Courier New" w:hint="default"/>
+      </w:rPr>
+    </w:lvl>
+    <w:lvl w:ilvl="5" w:tplc="0C0A0005" w:tentative="1">
+      <w:start w:val="1"/>
+      <w:numFmt w:val="bullet"/>
+      <w:lvlText w:val=""/>
+      <w:lvlJc w:val="left"/>
+      <w:pPr>
+        <w:ind w:left="4746" w:hanging="360"/>
+      </w:pPr>
+      <w:rPr>
+        <w:rFonts w:ascii="Wingdings" w:hAnsi="Wingdings" w:hint="default"/>
+      </w:rPr>
+    </w:lvl>
+    <w:lvl w:ilvl="6" w:tplc="0C0A0001" w:tentative="1">
+      <w:start w:val="1"/>
+      <w:numFmt w:val="bullet"/>
+      <w:lvlText w:val=""/>
+      <w:lvlJc w:val="left"/>
+      <w:pPr>
+        <w:ind w:left="5466" w:hanging="360"/>
+      </w:pPr>
+      <w:rPr>
+        <w:rFonts w:ascii="Symbol" w:hAnsi="Symbol" w:hint="default"/>
+      </w:rPr>
+    </w:lvl>
+    <w:lvl w:ilvl="7" w:tplc="0C0A0003" w:tentative="1">
+      <w:start w:val="1"/>
+      <w:numFmt w:val="bullet"/>
+      <w:lvlText w:val="o"/>
+      <w:lvlJc w:val="left"/>
+      <w:pPr>
+        <w:ind w:left="6186" w:hanging="360"/>
+      </w:pPr>
+      <w:rPr>
+        <w:rFonts w:ascii="Courier New" w:hAnsi="Courier New" w:cs="Courier New" w:hint="default"/>
+      </w:rPr>
+    </w:lvl>
+    <w:lvl w:ilvl="8" w:tplc="0C0A0005" w:tentative="1">
+      <w:start w:val="1"/>
+      <w:numFmt w:val="bullet"/>
+      <w:lvlText w:val=""/>
+      <w:lvlJc w:val="left"/>
+      <w:pPr>
+        <w:ind w:left="6906" w:hanging="360"/>
+      </w:pPr>
+      <w:rPr>
+        <w:rFonts w:ascii="Wingdings" w:hAnsi="Wingdings" w:hint="default"/>
+      </w:rPr>
+    </w:lvl>
+  </w:abstractNum>
+  <w:abstractNum w:abstractNumId="11" w15:restartNumberingAfterBreak="0">
     <w:nsid w:val="79394E2B"/>
     <w:multiLevelType w:val="multilevel"/>
     <w:tmpl w:val="22FA14EC"/>
@@ -6127,7 +8281,7 @@
       </w:rPr>
     </w:lvl>
   </w:abstractNum>
-  <w:abstractNum w:abstractNumId="11" w15:restartNumberingAfterBreak="0">
+  <w:abstractNum w:abstractNumId="12" w15:restartNumberingAfterBreak="0">
     <w:nsid w:val="7AF55BA7"/>
     <w:multiLevelType w:val="hybridMultilevel"/>
     <w:tmpl w:val="B7CC95FE"/>
@@ -6240,7 +8394,7 @@
       </w:rPr>
     </w:lvl>
   </w:abstractNum>
-  <w:abstractNum w:abstractNumId="12" w15:restartNumberingAfterBreak="0">
+  <w:abstractNum w:abstractNumId="13" w15:restartNumberingAfterBreak="0">
     <w:nsid w:val="7B181EBB"/>
     <w:multiLevelType w:val="hybridMultilevel"/>
     <w:tmpl w:val="982E8142"/>
@@ -6352,7 +8506,7 @@
       </w:rPr>
     </w:lvl>
   </w:abstractNum>
-  <w:abstractNum w:abstractNumId="13" w15:restartNumberingAfterBreak="0">
+  <w:abstractNum w:abstractNumId="14" w15:restartNumberingAfterBreak="0">
     <w:nsid w:val="7C0C20A3"/>
     <w:multiLevelType w:val="hybridMultilevel"/>
     <w:tmpl w:val="6DACC634"/>
@@ -6490,7 +8644,7 @@
     </w:lvlOverride>
   </w:num>
   <w:num w:numId="6">
-    <w:abstractNumId w:val="12"/>
+    <w:abstractNumId w:val="13"/>
   </w:num>
   <w:num w:numId="7">
     <w:abstractNumId w:val="9"/>
@@ -6502,10 +8656,10 @@
     <w:abstractNumId w:val="3"/>
   </w:num>
   <w:num w:numId="10">
-    <w:abstractNumId w:val="10"/>
+    <w:abstractNumId w:val="11"/>
   </w:num>
   <w:num w:numId="11">
-    <w:abstractNumId w:val="10"/>
+    <w:abstractNumId w:val="11"/>
     <w:lvlOverride w:ilvl="1">
       <w:lvl w:ilvl="1">
         <w:numFmt w:val="bullet"/>
@@ -6525,7 +8679,7 @@
     </w:lvlOverride>
   </w:num>
   <w:num w:numId="12">
-    <w:abstractNumId w:val="10"/>
+    <w:abstractNumId w:val="11"/>
     <w:lvlOverride w:ilvl="1">
       <w:lvl w:ilvl="1">
         <w:numFmt w:val="bullet"/>
@@ -6562,7 +8716,7 @@
     </w:lvlOverride>
   </w:num>
   <w:num w:numId="13">
-    <w:abstractNumId w:val="10"/>
+    <w:abstractNumId w:val="11"/>
     <w:lvlOverride w:ilvl="1">
       <w:lvl w:ilvl="1">
         <w:numFmt w:val="bullet"/>
@@ -6616,7 +8770,7 @@
     </w:lvlOverride>
   </w:num>
   <w:num w:numId="14">
-    <w:abstractNumId w:val="10"/>
+    <w:abstractNumId w:val="11"/>
     <w:lvlOverride w:ilvl="1">
       <w:lvl w:ilvl="1">
         <w:numFmt w:val="bullet"/>
@@ -6696,16 +8850,19 @@
     <w:abstractNumId w:val="2"/>
   </w:num>
   <w:num w:numId="18">
-    <w:abstractNumId w:val="11"/>
+    <w:abstractNumId w:val="12"/>
   </w:num>
   <w:num w:numId="19">
-    <w:abstractNumId w:val="13"/>
+    <w:abstractNumId w:val="14"/>
   </w:num>
   <w:num w:numId="20">
     <w:abstractNumId w:val="5"/>
   </w:num>
   <w:num w:numId="21">
     <w:abstractNumId w:val="6"/>
+  </w:num>
+  <w:num w:numId="22">
+    <w:abstractNumId w:val="10"/>
   </w:num>
 </w:numbering>
 </file>
@@ -8312,12 +10469,17 @@
   <w:rsids>
     <w:rsidRoot w:val="00BB565E"/>
     <w:rsid w:val="00087DF2"/>
+    <w:rsid w:val="000A58E9"/>
+    <w:rsid w:val="00172C8A"/>
+    <w:rsid w:val="00452F40"/>
     <w:rsid w:val="004D348D"/>
     <w:rsid w:val="00814C77"/>
     <w:rsid w:val="008B1341"/>
     <w:rsid w:val="00965464"/>
     <w:rsid w:val="00B56A1C"/>
+    <w:rsid w:val="00B64A9F"/>
     <w:rsid w:val="00BB565E"/>
+    <w:rsid w:val="00F123BC"/>
   </w:rsids>
   <m:mathPr>
     <m:mathFont m:val="Cambria Math"/>
@@ -9247,7 +11409,7 @@
 </file>
 
 <file path=customXml/itemProps3.xml><?xml version="1.0" encoding="utf-8"?>
-<ds:datastoreItem xmlns:ds="http://schemas.openxmlformats.org/officeDocument/2006/customXml" ds:itemID="{6A748507-EE98-4EDC-AF70-1E13E1B6B7D2}">
+<ds:datastoreItem xmlns:ds="http://schemas.openxmlformats.org/officeDocument/2006/customXml" ds:itemID="{D57020A2-ED09-490A-9079-BD0DA37945D0}">
   <ds:schemaRefs>
     <ds:schemaRef ds:uri="http://schemas.openxmlformats.org/officeDocument/2006/bibliography"/>
   </ds:schemaRefs>

</xml_diff>

<commit_message>
Version 1.4 Gestion de equipos
</commit_message>
<xml_diff>
--- a/Gestion de equipos/Plan_de_gestion_de_equipos.docx
+++ b/Gestion de equipos/Plan_de_gestion_de_equipos.docx
@@ -379,7 +379,7 @@
             </w:rPr>
             <w:fldChar w:fldCharType="separate"/>
           </w:r>
-          <w:hyperlink w:anchor="_Toc440106514" w:history="1">
+          <w:hyperlink w:anchor="_Toc440960674" w:history="1">
             <w:r>
               <w:rPr>
                 <w:rStyle w:val="Hipervnculo"/>
@@ -402,7 +402,7 @@
               <w:rPr>
                 <w:webHidden/>
               </w:rPr>
-              <w:instrText xml:space="preserve"> PAGEREF _Toc440106514 \h </w:instrText>
+              <w:instrText xml:space="preserve"> PAGEREF _Toc440960674 \h </w:instrText>
             </w:r>
             <w:r>
               <w:rPr>
@@ -441,7 +441,7 @@
               <w:lang w:eastAsia="es-ES"/>
             </w:rPr>
           </w:pPr>
-          <w:hyperlink w:anchor="_Toc440106515" w:history="1">
+          <w:hyperlink w:anchor="_Toc440960675" w:history="1">
             <w:r>
               <w:rPr>
                 <w:rStyle w:val="Hipervnculo"/>
@@ -464,7 +464,7 @@
               <w:rPr>
                 <w:webHidden/>
               </w:rPr>
-              <w:instrText xml:space="preserve"> PAGEREF _Toc440106515 \h </w:instrText>
+              <w:instrText xml:space="preserve"> PAGEREF _Toc440960675 \h </w:instrText>
             </w:r>
             <w:r>
               <w:rPr>
@@ -503,7 +503,7 @@
               <w:lang w:eastAsia="es-ES"/>
             </w:rPr>
           </w:pPr>
-          <w:hyperlink w:anchor="_Toc440106516" w:history="1">
+          <w:hyperlink w:anchor="_Toc440960676" w:history="1">
             <w:r>
               <w:rPr>
                 <w:rStyle w:val="Hipervnculo"/>
@@ -526,7 +526,7 @@
               <w:rPr>
                 <w:webHidden/>
               </w:rPr>
-              <w:instrText xml:space="preserve"> PAGEREF _Toc440106516 \h </w:instrText>
+              <w:instrText xml:space="preserve"> PAGEREF _Toc440960676 \h </w:instrText>
             </w:r>
             <w:r>
               <w:rPr>
@@ -550,63 +550,6 @@
                 <w:webHidden/>
               </w:rPr>
               <w:fldChar w:fldCharType="end"/>
-            </w:r>
-          </w:hyperlink>
-        </w:p>
-        <w:p>
-          <w:pPr>
-            <w:pStyle w:val="TDC1"/>
-            <w:ind w:firstLine="426"/>
-            <w:rPr>
-              <w:rFonts w:eastAsiaTheme="minorEastAsia"/>
-              <w:color w:val="auto"/>
-              <w:kern w:val="0"/>
-              <w:sz w:val="22"/>
-              <w:szCs w:val="22"/>
-              <w:lang w:eastAsia="es-ES"/>
-            </w:rPr>
-          </w:pPr>
-          <w:hyperlink w:anchor="_Toc437361126" w:history="1">
-            <w:r>
-              <w:t>3.1. Mecanismos de decisión y reparto de tareas</w:t>
-            </w:r>
-            <w:r>
-              <w:rPr>
-                <w:webHidden/>
-              </w:rPr>
-              <w:tab/>
-            </w:r>
-            <w:r>
-              <w:rPr>
-                <w:webHidden/>
-              </w:rPr>
-              <w:t>4</w:t>
-            </w:r>
-          </w:hyperlink>
-        </w:p>
-        <w:p>
-          <w:pPr>
-            <w:pStyle w:val="TDC1"/>
-            <w:ind w:firstLine="426"/>
-          </w:pPr>
-          <w:hyperlink w:anchor="_Toc437361127" w:history="1">
-            <w:r>
-              <w:rPr>
-                <w:rStyle w:val="Hipervnculo"/>
-              </w:rPr>
-              <w:t>3.2. Comunicación: interna, con el cliente y con el profesor</w:t>
-            </w:r>
-            <w:r>
-              <w:rPr>
-                <w:webHidden/>
-              </w:rPr>
-              <w:tab/>
-            </w:r>
-            <w:r>
-              <w:rPr>
-                <w:webHidden/>
-              </w:rPr>
-              <w:t>5</w:t>
             </w:r>
           </w:hyperlink>
         </w:p>
@@ -622,7 +565,7 @@
               <w:lang w:eastAsia="es-ES"/>
             </w:rPr>
           </w:pPr>
-          <w:hyperlink w:anchor="_Toc440106517" w:history="1">
+          <w:hyperlink w:anchor="_Toc440960677" w:history="1">
             <w:r>
               <w:rPr>
                 <w:rStyle w:val="Hipervnculo"/>
@@ -645,7 +588,7 @@
               <w:rPr>
                 <w:webHidden/>
               </w:rPr>
-              <w:instrText xml:space="preserve"> PAGEREF _Toc440106517 \h </w:instrText>
+              <w:instrText xml:space="preserve"> PAGEREF _Toc440960677 \h </w:instrText>
             </w:r>
             <w:r>
               <w:rPr>
@@ -684,7 +627,7 @@
               <w:lang w:eastAsia="es-ES"/>
             </w:rPr>
           </w:pPr>
-          <w:hyperlink w:anchor="_Toc440106518" w:history="1">
+          <w:hyperlink w:anchor="_Toc440960678" w:history="1">
             <w:r>
               <w:rPr>
                 <w:rStyle w:val="Hipervnculo"/>
@@ -707,7 +650,7 @@
               <w:rPr>
                 <w:webHidden/>
               </w:rPr>
-              <w:instrText xml:space="preserve"> PAGEREF _Toc440106518 \h </w:instrText>
+              <w:instrText xml:space="preserve"> PAGEREF _Toc440960678 \h </w:instrText>
             </w:r>
             <w:r>
               <w:rPr>
@@ -746,7 +689,7 @@
               <w:lang w:eastAsia="es-ES"/>
             </w:rPr>
           </w:pPr>
-          <w:hyperlink w:anchor="_Toc440106519" w:history="1">
+          <w:hyperlink w:anchor="_Toc440960679" w:history="1">
             <w:r>
               <w:rPr>
                 <w:rStyle w:val="Hipervnculo"/>
@@ -769,7 +712,7 @@
               <w:rPr>
                 <w:webHidden/>
               </w:rPr>
-              <w:instrText xml:space="preserve"> PAGEREF _Toc440106519 \h </w:instrText>
+              <w:instrText xml:space="preserve"> PAGEREF _Toc440960679 \h </w:instrText>
             </w:r>
             <w:r>
               <w:rPr>
@@ -808,15 +751,13 @@
               <w:lang w:eastAsia="es-ES"/>
             </w:rPr>
           </w:pPr>
-          <w:hyperlink w:anchor="_Toc440106520" w:history="1">
+          <w:hyperlink w:anchor="_Toc440960680" w:history="1">
             <w:r>
               <w:rPr>
                 <w:rStyle w:val="Hipervnculo"/>
               </w:rPr>
               <w:t>7. Plan de formación de plantilla y capacidades individuales</w:t>
             </w:r>
-            <w:bookmarkStart w:id="0" w:name="_GoBack"/>
-            <w:bookmarkEnd w:id="0"/>
             <w:r>
               <w:rPr>
                 <w:webHidden/>
@@ -833,7 +774,7 @@
               <w:rPr>
                 <w:webHidden/>
               </w:rPr>
-              <w:instrText xml:space="preserve"> PAGEREF _Toc440106520 \h </w:instrText>
+              <w:instrText xml:space="preserve"> PAGEREF _Toc440960680 \h </w:instrText>
             </w:r>
             <w:r>
               <w:rPr>
@@ -872,7 +813,7 @@
               <w:lang w:eastAsia="es-ES"/>
             </w:rPr>
           </w:pPr>
-          <w:hyperlink w:anchor="_Toc440106521" w:history="1">
+          <w:hyperlink w:anchor="_Toc440960681" w:history="1">
             <w:r>
               <w:rPr>
                 <w:rStyle w:val="Hipervnculo"/>
@@ -895,7 +836,7 @@
               <w:rPr>
                 <w:webHidden/>
               </w:rPr>
-              <w:instrText xml:space="preserve"> PAGEREF _Toc440106521 \h </w:instrText>
+              <w:instrText xml:space="preserve"> PAGEREF _Toc440960681 \h </w:instrText>
             </w:r>
             <w:r>
               <w:rPr>
@@ -928,6 +869,15 @@
               <w:b/>
               <w:bCs/>
             </w:rPr>
+            <w:sectPr>
+              <w:headerReference w:type="default" r:id="rId10"/>
+              <w:pgSz w:w="12240" w:h="15840" w:code="1"/>
+              <w:pgMar w:top="1080" w:right="720" w:bottom="720" w:left="3096" w:header="1080" w:footer="720" w:gutter="0"/>
+              <w:pgNumType w:fmt="lowerRoman" w:start="0"/>
+              <w:cols w:space="708"/>
+              <w:titlePg/>
+              <w:docGrid w:linePitch="360"/>
+            </w:sectPr>
           </w:pPr>
           <w:r>
             <w:fldChar w:fldCharType="end"/>
@@ -935,34 +885,12 @@
         </w:p>
       </w:sdtContent>
     </w:sdt>
-    <w:p/>
-    <w:p>
-      <w:pPr>
-        <w:tabs>
-          <w:tab w:val="left" w:pos="2104"/>
-        </w:tabs>
-      </w:pPr>
-    </w:p>
-    <w:p/>
-    <w:p>
-      <w:pPr>
-        <w:sectPr>
-          <w:headerReference w:type="default" r:id="rId10"/>
-          <w:pgSz w:w="12240" w:h="15840" w:code="1"/>
-          <w:pgMar w:top="1080" w:right="720" w:bottom="720" w:left="3096" w:header="1080" w:footer="720" w:gutter="0"/>
-          <w:pgNumType w:fmt="lowerRoman" w:start="0"/>
-          <w:cols w:space="708"/>
-          <w:titlePg/>
-          <w:docGrid w:linePitch="360"/>
-        </w:sectPr>
-      </w:pPr>
-    </w:p>
     <w:p>
       <w:pPr>
         <w:pStyle w:val="Encabezado1"/>
       </w:pPr>
-      <w:bookmarkStart w:id="1" w:name="_Toc439669957"/>
-      <w:bookmarkStart w:id="2" w:name="_Toc440106514"/>
+      <w:bookmarkStart w:id="0" w:name="_Toc439669957"/>
+      <w:bookmarkStart w:id="1" w:name="_Toc440960674"/>
       <w:r>
         <w:rPr>
           <w:noProof/>
@@ -987,8 +915,8 @@
       <w:r>
         <w:t>1. Versiones</w:t>
       </w:r>
+      <w:bookmarkEnd w:id="0"/>
       <w:bookmarkEnd w:id="1"/>
-      <w:bookmarkEnd w:id="2"/>
     </w:p>
     <w:tbl>
       <w:tblPr>
@@ -1297,6 +1225,60 @@
           </w:p>
         </w:tc>
       </w:tr>
+      <w:tr>
+        <w:tc>
+          <w:tcPr>
+            <w:tcW w:w="2103" w:type="dxa"/>
+          </w:tcPr>
+          <w:p>
+            <w:pPr>
+              <w:jc w:val="center"/>
+            </w:pPr>
+            <w:r>
+              <w:t xml:space="preserve">Subgrupo 2: Javier Pellejero y Miguel Pascual </w:t>
+            </w:r>
+          </w:p>
+        </w:tc>
+        <w:tc>
+          <w:tcPr>
+            <w:tcW w:w="2103" w:type="dxa"/>
+          </w:tcPr>
+          <w:p>
+            <w:pPr>
+              <w:jc w:val="center"/>
+            </w:pPr>
+            <w:r>
+              <w:t>19/01/2016</w:t>
+            </w:r>
+          </w:p>
+        </w:tc>
+        <w:tc>
+          <w:tcPr>
+            <w:tcW w:w="2104" w:type="dxa"/>
+          </w:tcPr>
+          <w:p>
+            <w:pPr>
+              <w:jc w:val="center"/>
+            </w:pPr>
+            <w:r>
+              <w:t>1.4</w:t>
+            </w:r>
+          </w:p>
+        </w:tc>
+        <w:tc>
+          <w:tcPr>
+            <w:tcW w:w="2104" w:type="dxa"/>
+          </w:tcPr>
+          <w:p>
+            <w:pPr>
+              <w:jc w:val="center"/>
+            </w:pPr>
+            <w:r>
+              <w:t>Versión final</w:t>
+            </w:r>
+          </w:p>
+        </w:tc>
+      </w:tr>
     </w:tbl>
     <w:p>
       <w:r>
@@ -1313,7 +1295,7 @@
       <w:pPr>
         <w:pStyle w:val="Ttulo1"/>
       </w:pPr>
-      <w:bookmarkStart w:id="3" w:name="_Toc440106515"/>
+      <w:bookmarkStart w:id="2" w:name="_Toc440960675"/>
       <w:r>
         <w:lastRenderedPageBreak/>
         <w:t>2</w:t>
@@ -1321,7 +1303,7 @@
       <w:r>
         <w:t>. Inicio y motivación</w:t>
       </w:r>
-      <w:bookmarkEnd w:id="3"/>
+      <w:bookmarkEnd w:id="2"/>
     </w:p>
     <w:p>
       <w:pPr>
@@ -1411,12 +1393,12 @@
       <w:pPr>
         <w:pStyle w:val="Ttulo1"/>
       </w:pPr>
-      <w:bookmarkStart w:id="4" w:name="_Toc440106516"/>
+      <w:bookmarkStart w:id="3" w:name="_Toc440960676"/>
       <w:r>
         <w:lastRenderedPageBreak/>
         <w:t>3. Estructura interna</w:t>
       </w:r>
-      <w:bookmarkEnd w:id="4"/>
+      <w:bookmarkEnd w:id="3"/>
     </w:p>
     <w:p>
       <w:pPr>
@@ -1983,6 +1965,9 @@
             <w:r>
               <w:t>Componente subgrupo 2</w:t>
             </w:r>
+            <w:r>
+              <w:t xml:space="preserve"> y Jefe de Gestión de Riesgos</w:t>
+            </w:r>
           </w:p>
         </w:tc>
       </w:tr>
@@ -2177,7 +2162,13 @@
         <w:pStyle w:val="Standard"/>
       </w:pPr>
       <w:r>
-        <w:t>El tamaño de las tareas vendrá predeterminado por la planificación y no superará el tiempo máximo de 5 horas por subgrupo para evitar excesos de trabajo y descontento de personal.</w:t>
+        <w:t>El tamaño de las tareas vendrá predeterminado por la planificación y n</w:t>
+      </w:r>
+      <w:r>
+        <w:t>o superará el tiempo máximo de 6</w:t>
+      </w:r>
+      <w:r>
+        <w:t xml:space="preserve"> horas por subgrupo para evitar excesos de trabajo y descontento de personal.</w:t>
       </w:r>
     </w:p>
     <w:p>
@@ -2211,7 +2202,13 @@
         <w:ind w:firstLine="284"/>
       </w:pPr>
       <w:r>
-        <w:t xml:space="preserve">Ante cualquier tipo de problema que suceda, se consensuará entre el Jefe de equipo y los tres Jefes de subgrupo. A votación se decidirá </w:t>
+        <w:t>Ante cualquier tipo de problema</w:t>
+      </w:r>
+      <w:r>
+        <w:t xml:space="preserve"> o riesgo</w:t>
+      </w:r>
+      <w:r>
+        <w:t xml:space="preserve"> que suceda, se consensuará entre el Jefe de equipo y los tres Jefes de subgrupo. A votación se decidirá </w:t>
       </w:r>
       <w:r>
         <w:t>qué</w:t>
@@ -2223,25 +2220,12 @@
         <w:t>votos</w:t>
       </w:r>
       <w:r>
-        <w:t>, el voto de calidad l</w:t>
-      </w:r>
-      <w:r>
-        <w:t>o tendrá el Jefe de equipo</w:t>
-      </w:r>
-      <w:r>
-        <w:t xml:space="preserve">: </w:t>
-      </w:r>
-      <w:r>
-        <w:t xml:space="preserve">por tanto </w:t>
-      </w:r>
-      <w:r>
-        <w:t xml:space="preserve">la última palabra la tendrá </w:t>
-      </w:r>
-      <w:r>
-        <w:t xml:space="preserve">siempre </w:t>
-      </w:r>
-      <w:r>
-        <w:t>el Jefe de equipo.</w:t>
+        <w:t>, se solicitará un voto al Jefe de Gestión de Riesgos que será quien dec</w:t>
+      </w:r>
+      <w:bookmarkStart w:id="4" w:name="_GoBack"/>
+      <w:bookmarkEnd w:id="4"/>
+      <w:r>
+        <w:t xml:space="preserve">ida. </w:t>
       </w:r>
     </w:p>
     <w:p>
@@ -2910,7 +2894,7 @@
       <w:pPr>
         <w:pStyle w:val="Ttulo1"/>
       </w:pPr>
-      <w:bookmarkStart w:id="5" w:name="_Toc440106517"/>
+      <w:bookmarkStart w:id="5" w:name="_Toc440960677"/>
       <w:r>
         <w:lastRenderedPageBreak/>
         <w:t>4</w:t>
@@ -3642,7 +3626,7 @@
       <w:pPr>
         <w:pStyle w:val="Ttulo1"/>
       </w:pPr>
-      <w:bookmarkStart w:id="6" w:name="_Toc440106518"/>
+      <w:bookmarkStart w:id="6" w:name="_Toc440960678"/>
       <w:r>
         <w:lastRenderedPageBreak/>
         <w:t>5</w:t>
@@ -3845,7 +3829,7 @@
       <w:pPr>
         <w:pStyle w:val="Encabezado1"/>
       </w:pPr>
-      <w:bookmarkStart w:id="7" w:name="_Toc440106519"/>
+      <w:bookmarkStart w:id="7" w:name="_Toc440960679"/>
       <w:r>
         <w:lastRenderedPageBreak/>
         <w:t>6. Plan de informes y de adquisición de recursos</w:t>
@@ -3899,7 +3883,7 @@
       <w:pPr>
         <w:pStyle w:val="Encabezado1"/>
       </w:pPr>
-      <w:bookmarkStart w:id="8" w:name="_Toc440106520"/>
+      <w:bookmarkStart w:id="8" w:name="_Toc440960680"/>
       <w:r>
         <w:lastRenderedPageBreak/>
         <w:t>7. Plan de formación de plantilla y capacidades individuales</w:t>
@@ -4307,7 +4291,7 @@
       <w:pPr>
         <w:pStyle w:val="Encabezado1"/>
       </w:pPr>
-      <w:bookmarkStart w:id="9" w:name="_Toc440106521"/>
+      <w:bookmarkStart w:id="9" w:name="_Toc440960681"/>
       <w:r>
         <w:lastRenderedPageBreak/>
         <w:t>8. Seguimiento del trabajo</w:t>
@@ -8542,7 +8526,7 @@
 </file>
 
 <file path=customXml/itemProps3.xml><?xml version="1.0" encoding="utf-8"?>
-<ds:datastoreItem xmlns:ds="http://schemas.openxmlformats.org/officeDocument/2006/customXml" ds:itemID="{FCFEA4CD-5AA6-429F-9B9A-8BDC5787A5DF}">
+<ds:datastoreItem xmlns:ds="http://schemas.openxmlformats.org/officeDocument/2006/customXml" ds:itemID="{2B5C9FFA-5316-49E0-818D-0136B514B299}">
   <ds:schemaRefs>
     <ds:schemaRef ds:uri="http://schemas.openxmlformats.org/officeDocument/2006/bibliography"/>
   </ds:schemaRefs>

</xml_diff>